<commit_message>
Actualizado TDD a versión 4
</commit_message>
<xml_diff>
--- a/TDD/TDD.docx
+++ b/TDD/TDD.docx
@@ -96,6 +96,7 @@
         <w:rPr>
           <w:b/>
           <w:bCs/>
+          <w:color w:val="833C0B" w:themeColor="accent2" w:themeShade="80"/>
           <w:sz w:val="52"/>
           <w:szCs w:val="52"/>
         </w:rPr>
@@ -104,6 +105,7 @@
         <w:rPr>
           <w:b/>
           <w:bCs/>
+          <w:color w:val="833C0B" w:themeColor="accent2" w:themeShade="80"/>
           <w:sz w:val="52"/>
           <w:szCs w:val="52"/>
         </w:rPr>
@@ -127,7 +129,7 @@
           <w:sz w:val="28"/>
           <w:szCs w:val="28"/>
         </w:rPr>
-        <w:t>Documento Técnico de Diseño</w:t>
+        <w:t>Especificaciones</w:t>
       </w:r>
     </w:p>
     <w:p>
@@ -158,152 +160,2602 @@
         </w:rPr>
         <w:t>4</w:t>
       </w:r>
-      <w:r>
+    </w:p>
+    <w:p>
+      <w:pPr>
         <w:rPr>
           <w:b/>
           <w:bCs/>
           <w:sz w:val="28"/>
           <w:szCs w:val="28"/>
         </w:rPr>
-        <w:br w:type="page"/>
-      </w:r>
-    </w:p>
-    <w:p>
-      <w:pPr>
+      </w:pPr>
+      <w:r>
         <w:rPr>
           <w:b/>
           <w:bCs/>
+          <w:sz w:val="28"/>
+          <w:szCs w:val="28"/>
+        </w:rPr>
+        <w:br w:type="page"/>
+      </w:r>
+    </w:p>
+    <w:p>
+      <w:pPr>
+        <w:pStyle w:val="Heading1"/>
+        <w:rPr>
+          <w:b w:val="0"/>
+        </w:rPr>
+      </w:pPr>
+      <w:bookmarkStart w:id="0" w:name="_Toc213311833"/>
+      <w:r>
+        <w:rPr>
+          <w:b w:val="0"/>
+        </w:rPr>
+        <w:lastRenderedPageBreak/>
+        <w:t>Revisiones del documento</w:t>
+      </w:r>
+      <w:bookmarkEnd w:id="0"/>
+    </w:p>
+    <w:p>
+      <w:pPr>
+        <w:rPr>
+          <w:b/>
+          <w:bCs/>
+          <w:sz w:val="28"/>
+          <w:szCs w:val="28"/>
+        </w:rPr>
+      </w:pPr>
+    </w:p>
+    <w:tbl>
+      <w:tblPr>
+        <w:tblStyle w:val="TableGrid"/>
+        <w:tblW w:w="0" w:type="auto"/>
+        <w:tblBorders>
+          <w:top w:val="single" w:sz="4" w:space="0" w:color="A6A6A6" w:themeColor="background1" w:themeShade="A6"/>
+          <w:left w:val="single" w:sz="4" w:space="0" w:color="A6A6A6" w:themeColor="background1" w:themeShade="A6"/>
+          <w:bottom w:val="single" w:sz="4" w:space="0" w:color="A6A6A6" w:themeColor="background1" w:themeShade="A6"/>
+          <w:right w:val="single" w:sz="4" w:space="0" w:color="A6A6A6" w:themeColor="background1" w:themeShade="A6"/>
+          <w:insideH w:val="single" w:sz="4" w:space="0" w:color="A6A6A6" w:themeColor="background1" w:themeShade="A6"/>
+          <w:insideV w:val="single" w:sz="4" w:space="0" w:color="A6A6A6" w:themeColor="background1" w:themeShade="A6"/>
+        </w:tblBorders>
+        <w:tblLook w:val="04A0" w:firstRow="1" w:lastRow="0" w:firstColumn="1" w:lastColumn="0" w:noHBand="0" w:noVBand="1"/>
+      </w:tblPr>
+      <w:tblGrid>
+        <w:gridCol w:w="1838"/>
+        <w:gridCol w:w="6656"/>
+      </w:tblGrid>
+      <w:tr>
+        <w:tc>
+          <w:tcPr>
+            <w:tcW w:w="1838" w:type="dxa"/>
+            <w:shd w:val="clear" w:color="auto" w:fill="D0CECE" w:themeFill="background2" w:themeFillShade="E6"/>
+          </w:tcPr>
+          <w:p>
+            <w:pPr>
+              <w:rPr>
+                <w:b/>
+                <w:bCs/>
+                <w:color w:val="3B3838" w:themeColor="background2" w:themeShade="40"/>
+                <w:sz w:val="24"/>
+                <w:szCs w:val="24"/>
+              </w:rPr>
+            </w:pPr>
+            <w:r>
+              <w:rPr>
+                <w:b/>
+                <w:bCs/>
+                <w:color w:val="3B3838" w:themeColor="background2" w:themeShade="40"/>
+                <w:sz w:val="24"/>
+                <w:szCs w:val="24"/>
+              </w:rPr>
+              <w:t>Versión</w:t>
+            </w:r>
+          </w:p>
+        </w:tc>
+        <w:tc>
+          <w:tcPr>
+            <w:tcW w:w="6656" w:type="dxa"/>
+            <w:shd w:val="clear" w:color="auto" w:fill="D0CECE" w:themeFill="background2" w:themeFillShade="E6"/>
+          </w:tcPr>
+          <w:p>
+            <w:pPr>
+              <w:rPr>
+                <w:b/>
+                <w:bCs/>
+                <w:color w:val="3B3838" w:themeColor="background2" w:themeShade="40"/>
+                <w:sz w:val="24"/>
+                <w:szCs w:val="24"/>
+              </w:rPr>
+            </w:pPr>
+            <w:r>
+              <w:rPr>
+                <w:b/>
+                <w:bCs/>
+                <w:color w:val="3B3838" w:themeColor="background2" w:themeShade="40"/>
+                <w:sz w:val="24"/>
+                <w:szCs w:val="24"/>
+              </w:rPr>
+              <w:t>Cambios</w:t>
+            </w:r>
+          </w:p>
+        </w:tc>
+      </w:tr>
+      <w:tr>
+        <w:tc>
+          <w:tcPr>
+            <w:tcW w:w="1838" w:type="dxa"/>
+          </w:tcPr>
+          <w:p>
+            <w:pPr>
+              <w:rPr>
+                <w:color w:val="3B3838" w:themeColor="background2" w:themeShade="40"/>
+                <w:sz w:val="24"/>
+                <w:szCs w:val="24"/>
+              </w:rPr>
+            </w:pPr>
+            <w:r>
+              <w:rPr>
+                <w:color w:val="3B3838" w:themeColor="background2" w:themeShade="40"/>
+                <w:sz w:val="24"/>
+                <w:szCs w:val="24"/>
+              </w:rPr>
+              <w:t>4</w:t>
+            </w:r>
+          </w:p>
+        </w:tc>
+        <w:tc>
+          <w:tcPr>
+            <w:tcW w:w="6656" w:type="dxa"/>
+          </w:tcPr>
+          <w:p>
+            <w:pPr>
+              <w:rPr>
+                <w:color w:val="3B3838" w:themeColor="background2" w:themeShade="40"/>
+                <w:sz w:val="24"/>
+                <w:szCs w:val="24"/>
+              </w:rPr>
+            </w:pPr>
+            <w:r>
+              <w:rPr>
+                <w:color w:val="3B3838" w:themeColor="background2" w:themeShade="40"/>
+                <w:sz w:val="24"/>
+                <w:szCs w:val="24"/>
+              </w:rPr>
+              <w:t>Revisión de los KPIs</w:t>
+            </w:r>
+          </w:p>
+        </w:tc>
+      </w:tr>
+      <w:tr>
+        <w:tc>
+          <w:tcPr>
+            <w:tcW w:w="1838" w:type="dxa"/>
+          </w:tcPr>
+          <w:p>
+            <w:pPr>
+              <w:rPr>
+                <w:color w:val="3B3838" w:themeColor="background2" w:themeShade="40"/>
+                <w:sz w:val="24"/>
+                <w:szCs w:val="24"/>
+              </w:rPr>
+            </w:pPr>
+            <w:r>
+              <w:rPr>
+                <w:color w:val="3B3838" w:themeColor="background2" w:themeShade="40"/>
+                <w:sz w:val="24"/>
+                <w:szCs w:val="24"/>
+              </w:rPr>
+              <w:t>3</w:t>
+            </w:r>
+          </w:p>
+        </w:tc>
+        <w:tc>
+          <w:tcPr>
+            <w:tcW w:w="6656" w:type="dxa"/>
+          </w:tcPr>
+          <w:p>
+            <w:pPr>
+              <w:rPr>
+                <w:color w:val="3B3838" w:themeColor="background2" w:themeShade="40"/>
+                <w:sz w:val="24"/>
+                <w:szCs w:val="24"/>
+              </w:rPr>
+            </w:pPr>
+            <w:r>
+              <w:rPr>
+                <w:color w:val="3B3838" w:themeColor="background2" w:themeShade="40"/>
+                <w:sz w:val="24"/>
+                <w:szCs w:val="24"/>
+              </w:rPr>
+              <w:t>Incorporación de los KPIs</w:t>
+            </w:r>
+          </w:p>
+        </w:tc>
+      </w:tr>
+      <w:tr>
+        <w:tc>
+          <w:tcPr>
+            <w:tcW w:w="1838" w:type="dxa"/>
+          </w:tcPr>
+          <w:p>
+            <w:pPr>
+              <w:rPr>
+                <w:color w:val="3B3838" w:themeColor="background2" w:themeShade="40"/>
+                <w:sz w:val="24"/>
+                <w:szCs w:val="24"/>
+              </w:rPr>
+            </w:pPr>
+            <w:r>
+              <w:rPr>
+                <w:color w:val="3B3838" w:themeColor="background2" w:themeShade="40"/>
+                <w:sz w:val="24"/>
+                <w:szCs w:val="24"/>
+              </w:rPr>
+              <w:t>2</w:t>
+            </w:r>
+          </w:p>
+        </w:tc>
+        <w:tc>
+          <w:tcPr>
+            <w:tcW w:w="6656" w:type="dxa"/>
+          </w:tcPr>
+          <w:p>
+            <w:pPr>
+              <w:rPr>
+                <w:color w:val="3B3838" w:themeColor="background2" w:themeShade="40"/>
+                <w:sz w:val="24"/>
+                <w:szCs w:val="24"/>
+              </w:rPr>
+            </w:pPr>
+            <w:r>
+              <w:rPr>
+                <w:color w:val="3B3838" w:themeColor="background2" w:themeShade="40"/>
+                <w:sz w:val="24"/>
+                <w:szCs w:val="24"/>
+              </w:rPr>
+              <w:t>Revisión del diseño del sistema</w:t>
+            </w:r>
+          </w:p>
+        </w:tc>
+      </w:tr>
+      <w:tr>
+        <w:tc>
+          <w:tcPr>
+            <w:tcW w:w="1838" w:type="dxa"/>
+          </w:tcPr>
+          <w:p>
+            <w:pPr>
+              <w:rPr>
+                <w:color w:val="3B3838" w:themeColor="background2" w:themeShade="40"/>
+                <w:sz w:val="24"/>
+                <w:szCs w:val="24"/>
+              </w:rPr>
+            </w:pPr>
+            <w:r>
+              <w:rPr>
+                <w:color w:val="3B3838" w:themeColor="background2" w:themeShade="40"/>
+                <w:sz w:val="24"/>
+                <w:szCs w:val="24"/>
+              </w:rPr>
+              <w:t>1</w:t>
+            </w:r>
+          </w:p>
+        </w:tc>
+        <w:tc>
+          <w:tcPr>
+            <w:tcW w:w="6656" w:type="dxa"/>
+          </w:tcPr>
+          <w:p>
+            <w:pPr>
+              <w:rPr>
+                <w:color w:val="3B3838" w:themeColor="background2" w:themeShade="40"/>
+                <w:sz w:val="24"/>
+                <w:szCs w:val="24"/>
+              </w:rPr>
+            </w:pPr>
+            <w:r>
+              <w:rPr>
+                <w:color w:val="3B3838" w:themeColor="background2" w:themeShade="40"/>
+                <w:sz w:val="24"/>
+                <w:szCs w:val="24"/>
+              </w:rPr>
+              <w:t>Versión inicial</w:t>
+            </w:r>
+          </w:p>
+        </w:tc>
+      </w:tr>
+      <w:tr>
+        <w:tc>
+          <w:tcPr>
+            <w:tcW w:w="1838" w:type="dxa"/>
+          </w:tcPr>
+          <w:p>
+            <w:pPr>
+              <w:rPr>
+                <w:color w:val="3B3838" w:themeColor="background2" w:themeShade="40"/>
+                <w:sz w:val="24"/>
+                <w:szCs w:val="24"/>
+              </w:rPr>
+            </w:pPr>
+          </w:p>
+        </w:tc>
+        <w:tc>
+          <w:tcPr>
+            <w:tcW w:w="6656" w:type="dxa"/>
+          </w:tcPr>
+          <w:p>
+            <w:pPr>
+              <w:rPr>
+                <w:color w:val="3B3838" w:themeColor="background2" w:themeShade="40"/>
+                <w:sz w:val="24"/>
+                <w:szCs w:val="24"/>
+              </w:rPr>
+            </w:pPr>
+          </w:p>
+        </w:tc>
+      </w:tr>
+      <w:tr>
+        <w:tc>
+          <w:tcPr>
+            <w:tcW w:w="1838" w:type="dxa"/>
+          </w:tcPr>
+          <w:p>
+            <w:pPr>
+              <w:rPr>
+                <w:color w:val="3B3838" w:themeColor="background2" w:themeShade="40"/>
+                <w:sz w:val="24"/>
+                <w:szCs w:val="24"/>
+              </w:rPr>
+            </w:pPr>
+          </w:p>
+        </w:tc>
+        <w:tc>
+          <w:tcPr>
+            <w:tcW w:w="6656" w:type="dxa"/>
+          </w:tcPr>
+          <w:p>
+            <w:pPr>
+              <w:rPr>
+                <w:color w:val="3B3838" w:themeColor="background2" w:themeShade="40"/>
+                <w:sz w:val="24"/>
+                <w:szCs w:val="24"/>
+              </w:rPr>
+            </w:pPr>
+          </w:p>
+        </w:tc>
+      </w:tr>
+      <w:tr>
+        <w:tc>
+          <w:tcPr>
+            <w:tcW w:w="1838" w:type="dxa"/>
+          </w:tcPr>
+          <w:p>
+            <w:pPr>
+              <w:rPr>
+                <w:color w:val="3B3838" w:themeColor="background2" w:themeShade="40"/>
+                <w:sz w:val="24"/>
+                <w:szCs w:val="24"/>
+              </w:rPr>
+            </w:pPr>
+          </w:p>
+        </w:tc>
+        <w:tc>
+          <w:tcPr>
+            <w:tcW w:w="6656" w:type="dxa"/>
+          </w:tcPr>
+          <w:p>
+            <w:pPr>
+              <w:rPr>
+                <w:color w:val="3B3838" w:themeColor="background2" w:themeShade="40"/>
+                <w:sz w:val="24"/>
+                <w:szCs w:val="24"/>
+              </w:rPr>
+            </w:pPr>
+          </w:p>
+        </w:tc>
+      </w:tr>
+      <w:tr>
+        <w:tc>
+          <w:tcPr>
+            <w:tcW w:w="1838" w:type="dxa"/>
+          </w:tcPr>
+          <w:p>
+            <w:pPr>
+              <w:rPr>
+                <w:color w:val="3B3838" w:themeColor="background2" w:themeShade="40"/>
+                <w:sz w:val="24"/>
+                <w:szCs w:val="24"/>
+              </w:rPr>
+            </w:pPr>
+          </w:p>
+        </w:tc>
+        <w:tc>
+          <w:tcPr>
+            <w:tcW w:w="6656" w:type="dxa"/>
+          </w:tcPr>
+          <w:p>
+            <w:pPr>
+              <w:rPr>
+                <w:color w:val="3B3838" w:themeColor="background2" w:themeShade="40"/>
+                <w:sz w:val="24"/>
+                <w:szCs w:val="24"/>
+              </w:rPr>
+            </w:pPr>
+          </w:p>
+        </w:tc>
+      </w:tr>
+      <w:tr>
+        <w:tc>
+          <w:tcPr>
+            <w:tcW w:w="1838" w:type="dxa"/>
+          </w:tcPr>
+          <w:p>
+            <w:pPr>
+              <w:rPr>
+                <w:color w:val="3B3838" w:themeColor="background2" w:themeShade="40"/>
+                <w:sz w:val="24"/>
+                <w:szCs w:val="24"/>
+              </w:rPr>
+            </w:pPr>
+          </w:p>
+        </w:tc>
+        <w:tc>
+          <w:tcPr>
+            <w:tcW w:w="6656" w:type="dxa"/>
+          </w:tcPr>
+          <w:p>
+            <w:pPr>
+              <w:rPr>
+                <w:color w:val="3B3838" w:themeColor="background2" w:themeShade="40"/>
+                <w:sz w:val="24"/>
+                <w:szCs w:val="24"/>
+              </w:rPr>
+            </w:pPr>
+          </w:p>
+        </w:tc>
+      </w:tr>
+      <w:tr>
+        <w:tc>
+          <w:tcPr>
+            <w:tcW w:w="1838" w:type="dxa"/>
+          </w:tcPr>
+          <w:p>
+            <w:pPr>
+              <w:rPr>
+                <w:color w:val="3B3838" w:themeColor="background2" w:themeShade="40"/>
+                <w:sz w:val="24"/>
+                <w:szCs w:val="24"/>
+              </w:rPr>
+            </w:pPr>
+          </w:p>
+        </w:tc>
+        <w:tc>
+          <w:tcPr>
+            <w:tcW w:w="6656" w:type="dxa"/>
+          </w:tcPr>
+          <w:p>
+            <w:pPr>
+              <w:rPr>
+                <w:color w:val="3B3838" w:themeColor="background2" w:themeShade="40"/>
+                <w:sz w:val="24"/>
+                <w:szCs w:val="24"/>
+              </w:rPr>
+            </w:pPr>
+          </w:p>
+        </w:tc>
+      </w:tr>
+      <w:tr>
+        <w:tc>
+          <w:tcPr>
+            <w:tcW w:w="1838" w:type="dxa"/>
+          </w:tcPr>
+          <w:p>
+            <w:pPr>
+              <w:rPr>
+                <w:color w:val="3B3838" w:themeColor="background2" w:themeShade="40"/>
+                <w:sz w:val="24"/>
+                <w:szCs w:val="24"/>
+              </w:rPr>
+            </w:pPr>
+          </w:p>
+        </w:tc>
+        <w:tc>
+          <w:tcPr>
+            <w:tcW w:w="6656" w:type="dxa"/>
+          </w:tcPr>
+          <w:p>
+            <w:pPr>
+              <w:rPr>
+                <w:color w:val="3B3838" w:themeColor="background2" w:themeShade="40"/>
+                <w:sz w:val="24"/>
+                <w:szCs w:val="24"/>
+              </w:rPr>
+            </w:pPr>
+          </w:p>
+        </w:tc>
+      </w:tr>
+      <w:tr>
+        <w:tc>
+          <w:tcPr>
+            <w:tcW w:w="1838" w:type="dxa"/>
+          </w:tcPr>
+          <w:p>
+            <w:pPr>
+              <w:rPr>
+                <w:color w:val="3B3838" w:themeColor="background2" w:themeShade="40"/>
+                <w:sz w:val="24"/>
+                <w:szCs w:val="24"/>
+              </w:rPr>
+            </w:pPr>
+          </w:p>
+        </w:tc>
+        <w:tc>
+          <w:tcPr>
+            <w:tcW w:w="6656" w:type="dxa"/>
+          </w:tcPr>
+          <w:p>
+            <w:pPr>
+              <w:rPr>
+                <w:color w:val="3B3838" w:themeColor="background2" w:themeShade="40"/>
+                <w:sz w:val="24"/>
+                <w:szCs w:val="24"/>
+              </w:rPr>
+            </w:pPr>
+          </w:p>
+        </w:tc>
+      </w:tr>
+      <w:tr>
+        <w:tc>
+          <w:tcPr>
+            <w:tcW w:w="1838" w:type="dxa"/>
+          </w:tcPr>
+          <w:p>
+            <w:pPr>
+              <w:rPr>
+                <w:color w:val="3B3838" w:themeColor="background2" w:themeShade="40"/>
+                <w:sz w:val="24"/>
+                <w:szCs w:val="24"/>
+              </w:rPr>
+            </w:pPr>
+          </w:p>
+        </w:tc>
+        <w:tc>
+          <w:tcPr>
+            <w:tcW w:w="6656" w:type="dxa"/>
+          </w:tcPr>
+          <w:p>
+            <w:pPr>
+              <w:rPr>
+                <w:color w:val="3B3838" w:themeColor="background2" w:themeShade="40"/>
+                <w:sz w:val="24"/>
+                <w:szCs w:val="24"/>
+              </w:rPr>
+            </w:pPr>
+          </w:p>
+        </w:tc>
+      </w:tr>
+      <w:tr>
+        <w:tc>
+          <w:tcPr>
+            <w:tcW w:w="1838" w:type="dxa"/>
+          </w:tcPr>
+          <w:p>
+            <w:pPr>
+              <w:rPr>
+                <w:color w:val="3B3838" w:themeColor="background2" w:themeShade="40"/>
+                <w:sz w:val="24"/>
+                <w:szCs w:val="24"/>
+              </w:rPr>
+            </w:pPr>
+          </w:p>
+        </w:tc>
+        <w:tc>
+          <w:tcPr>
+            <w:tcW w:w="6656" w:type="dxa"/>
+          </w:tcPr>
+          <w:p>
+            <w:pPr>
+              <w:rPr>
+                <w:color w:val="3B3838" w:themeColor="background2" w:themeShade="40"/>
+                <w:sz w:val="24"/>
+                <w:szCs w:val="24"/>
+              </w:rPr>
+            </w:pPr>
+          </w:p>
+        </w:tc>
+      </w:tr>
+    </w:tbl>
+    <w:p>
+      <w:pPr>
+        <w:rPr>
+          <w:b/>
+          <w:bCs/>
+          <w:sz w:val="28"/>
+          <w:szCs w:val="28"/>
+        </w:rPr>
+      </w:pPr>
+      <w:r>
+        <w:rPr>
+          <w:b/>
+          <w:bCs/>
+          <w:sz w:val="28"/>
+          <w:szCs w:val="28"/>
+        </w:rPr>
+        <w:br w:type="page"/>
+      </w:r>
+    </w:p>
+    <w:sdt>
+      <w:sdtPr>
+        <w:id w:val="907422072"/>
+        <w:docPartObj>
+          <w:docPartGallery w:val="Table of Contents"/>
+          <w:docPartUnique/>
+        </w:docPartObj>
+      </w:sdtPr>
+      <w:sdtEndPr>
+        <w:rPr>
+          <w:rFonts w:asciiTheme="minorHAnsi" w:eastAsiaTheme="minorHAnsi" w:hAnsiTheme="minorHAnsi" w:cstheme="minorBidi"/>
+          <w:bCs/>
+          <w:noProof/>
+          <w:color w:val="auto"/>
+          <w:kern w:val="2"/>
+          <w:sz w:val="22"/>
+          <w:szCs w:val="22"/>
+          <w:lang w:val="es-ES"/>
+          <w14:ligatures w14:val="standardContextual"/>
+        </w:rPr>
+      </w:sdtEndPr>
+      <w:sdtContent>
+        <w:p>
+          <w:pPr>
+            <w:pStyle w:val="TOCHeading"/>
+          </w:pPr>
+          <w:r>
+            <w:t>Índice de contenidos</w:t>
+          </w:r>
+        </w:p>
+        <w:p>
+          <w:pPr>
+            <w:rPr>
+              <w:lang w:val="en-US"/>
+            </w:rPr>
+          </w:pPr>
+        </w:p>
+        <w:p>
+          <w:pPr>
+            <w:pStyle w:val="TOC1"/>
+            <w:tabs>
+              <w:tab w:val="right" w:leader="dot" w:pos="8494"/>
+            </w:tabs>
+            <w:rPr>
+              <w:rFonts w:eastAsiaTheme="minorEastAsia"/>
+              <w:noProof/>
+              <w:sz w:val="24"/>
+              <w:szCs w:val="24"/>
+              <w:lang w:eastAsia="es-ES"/>
+            </w:rPr>
+          </w:pPr>
+          <w:r>
+            <w:fldChar w:fldCharType="begin"/>
+          </w:r>
+          <w:r>
+            <w:instrText xml:space="preserve"> TOC \o "1-3" \h \z \u </w:instrText>
+          </w:r>
+          <w:r>
+            <w:fldChar w:fldCharType="separate"/>
+          </w:r>
+          <w:hyperlink w:anchor="_Toc213311833" w:history="1">
+            <w:r>
+              <w:rPr>
+                <w:rStyle w:val="Hyperlink"/>
+                <w:noProof/>
+              </w:rPr>
+              <w:t>Revisiones del documento</w:t>
+            </w:r>
+            <w:r>
+              <w:rPr>
+                <w:noProof/>
+                <w:webHidden/>
+              </w:rPr>
+              <w:tab/>
+            </w:r>
+            <w:r>
+              <w:rPr>
+                <w:noProof/>
+                <w:webHidden/>
+              </w:rPr>
+              <w:fldChar w:fldCharType="begin"/>
+            </w:r>
+            <w:r>
+              <w:rPr>
+                <w:noProof/>
+                <w:webHidden/>
+              </w:rPr>
+              <w:instrText xml:space="preserve"> PAGEREF _Toc213311833 \h </w:instrText>
+            </w:r>
+            <w:r>
+              <w:rPr>
+                <w:noProof/>
+                <w:webHidden/>
+              </w:rPr>
+            </w:r>
+            <w:r>
+              <w:rPr>
+                <w:noProof/>
+                <w:webHidden/>
+              </w:rPr>
+              <w:fldChar w:fldCharType="separate"/>
+            </w:r>
+            <w:r>
+              <w:rPr>
+                <w:noProof/>
+                <w:webHidden/>
+              </w:rPr>
+              <w:t>2</w:t>
+            </w:r>
+            <w:r>
+              <w:rPr>
+                <w:noProof/>
+                <w:webHidden/>
+              </w:rPr>
+              <w:fldChar w:fldCharType="end"/>
+            </w:r>
+          </w:hyperlink>
+        </w:p>
+        <w:p>
+          <w:pPr>
+            <w:pStyle w:val="TOC1"/>
+            <w:tabs>
+              <w:tab w:val="right" w:leader="dot" w:pos="8494"/>
+            </w:tabs>
+            <w:rPr>
+              <w:rFonts w:eastAsiaTheme="minorEastAsia"/>
+              <w:noProof/>
+              <w:sz w:val="24"/>
+              <w:szCs w:val="24"/>
+              <w:lang w:eastAsia="es-ES"/>
+            </w:rPr>
+          </w:pPr>
+          <w:hyperlink w:anchor="_Toc213311834" w:history="1">
+            <w:r>
+              <w:rPr>
+                <w:rStyle w:val="Hyperlink"/>
+                <w:noProof/>
+              </w:rPr>
+              <w:t>Requisitos</w:t>
+            </w:r>
+            <w:r>
+              <w:rPr>
+                <w:noProof/>
+                <w:webHidden/>
+              </w:rPr>
+              <w:tab/>
+            </w:r>
+            <w:r>
+              <w:rPr>
+                <w:noProof/>
+                <w:webHidden/>
+              </w:rPr>
+              <w:fldChar w:fldCharType="begin"/>
+            </w:r>
+            <w:r>
+              <w:rPr>
+                <w:noProof/>
+                <w:webHidden/>
+              </w:rPr>
+              <w:instrText xml:space="preserve"> PAGEREF _Toc213311834 \h </w:instrText>
+            </w:r>
+            <w:r>
+              <w:rPr>
+                <w:noProof/>
+                <w:webHidden/>
+              </w:rPr>
+            </w:r>
+            <w:r>
+              <w:rPr>
+                <w:noProof/>
+                <w:webHidden/>
+              </w:rPr>
+              <w:fldChar w:fldCharType="separate"/>
+            </w:r>
+            <w:r>
+              <w:rPr>
+                <w:noProof/>
+                <w:webHidden/>
+              </w:rPr>
+              <w:t>4</w:t>
+            </w:r>
+            <w:r>
+              <w:rPr>
+                <w:noProof/>
+                <w:webHidden/>
+              </w:rPr>
+              <w:fldChar w:fldCharType="end"/>
+            </w:r>
+          </w:hyperlink>
+        </w:p>
+        <w:p>
+          <w:pPr>
+            <w:pStyle w:val="TOC2"/>
+            <w:tabs>
+              <w:tab w:val="right" w:leader="dot" w:pos="8494"/>
+            </w:tabs>
+            <w:rPr>
+              <w:rFonts w:eastAsiaTheme="minorEastAsia"/>
+              <w:noProof/>
+              <w:sz w:val="24"/>
+              <w:szCs w:val="24"/>
+              <w:lang w:eastAsia="es-ES"/>
+            </w:rPr>
+          </w:pPr>
+          <w:hyperlink w:anchor="_Toc213311835" w:history="1">
+            <w:r>
+              <w:rPr>
+                <w:rStyle w:val="Hyperlink"/>
+                <w:noProof/>
+                <w:lang w:val="en-US"/>
+              </w:rPr>
+              <w:t>Ejemplos de KPIs</w:t>
+            </w:r>
+            <w:r>
+              <w:rPr>
+                <w:noProof/>
+                <w:webHidden/>
+              </w:rPr>
+              <w:tab/>
+            </w:r>
+            <w:r>
+              <w:rPr>
+                <w:noProof/>
+                <w:webHidden/>
+              </w:rPr>
+              <w:fldChar w:fldCharType="begin"/>
+            </w:r>
+            <w:r>
+              <w:rPr>
+                <w:noProof/>
+                <w:webHidden/>
+              </w:rPr>
+              <w:instrText xml:space="preserve"> PAGEREF _Toc213311835 \h </w:instrText>
+            </w:r>
+            <w:r>
+              <w:rPr>
+                <w:noProof/>
+                <w:webHidden/>
+              </w:rPr>
+            </w:r>
+            <w:r>
+              <w:rPr>
+                <w:noProof/>
+                <w:webHidden/>
+              </w:rPr>
+              <w:fldChar w:fldCharType="separate"/>
+            </w:r>
+            <w:r>
+              <w:rPr>
+                <w:noProof/>
+                <w:webHidden/>
+              </w:rPr>
+              <w:t>4</w:t>
+            </w:r>
+            <w:r>
+              <w:rPr>
+                <w:noProof/>
+                <w:webHidden/>
+              </w:rPr>
+              <w:fldChar w:fldCharType="end"/>
+            </w:r>
+          </w:hyperlink>
+        </w:p>
+        <w:p>
+          <w:pPr>
+            <w:pStyle w:val="TOC3"/>
+            <w:tabs>
+              <w:tab w:val="right" w:leader="dot" w:pos="8494"/>
+            </w:tabs>
+            <w:rPr>
+              <w:rFonts w:eastAsiaTheme="minorEastAsia"/>
+              <w:noProof/>
+              <w:sz w:val="24"/>
+              <w:szCs w:val="24"/>
+              <w:lang w:eastAsia="es-ES"/>
+            </w:rPr>
+          </w:pPr>
+          <w:hyperlink w:anchor="_Toc213311836" w:history="1">
+            <w:r>
+              <w:rPr>
+                <w:rStyle w:val="Hyperlink"/>
+                <w:noProof/>
+              </w:rPr>
+              <w:t>TP (Throughput)</w:t>
+            </w:r>
+            <w:r>
+              <w:rPr>
+                <w:noProof/>
+                <w:webHidden/>
+              </w:rPr>
+              <w:tab/>
+            </w:r>
+            <w:r>
+              <w:rPr>
+                <w:noProof/>
+                <w:webHidden/>
+              </w:rPr>
+              <w:fldChar w:fldCharType="begin"/>
+            </w:r>
+            <w:r>
+              <w:rPr>
+                <w:noProof/>
+                <w:webHidden/>
+              </w:rPr>
+              <w:instrText xml:space="preserve"> PAGEREF _Toc213311836 \h </w:instrText>
+            </w:r>
+            <w:r>
+              <w:rPr>
+                <w:noProof/>
+                <w:webHidden/>
+              </w:rPr>
+            </w:r>
+            <w:r>
+              <w:rPr>
+                <w:noProof/>
+                <w:webHidden/>
+              </w:rPr>
+              <w:fldChar w:fldCharType="separate"/>
+            </w:r>
+            <w:r>
+              <w:rPr>
+                <w:noProof/>
+                <w:webHidden/>
+              </w:rPr>
+              <w:t>5</w:t>
+            </w:r>
+            <w:r>
+              <w:rPr>
+                <w:noProof/>
+                <w:webHidden/>
+              </w:rPr>
+              <w:fldChar w:fldCharType="end"/>
+            </w:r>
+          </w:hyperlink>
+        </w:p>
+        <w:p>
+          <w:pPr>
+            <w:pStyle w:val="TOC3"/>
+            <w:tabs>
+              <w:tab w:val="right" w:leader="dot" w:pos="8494"/>
+            </w:tabs>
+            <w:rPr>
+              <w:rFonts w:eastAsiaTheme="minorEastAsia"/>
+              <w:noProof/>
+              <w:sz w:val="24"/>
+              <w:szCs w:val="24"/>
+              <w:lang w:eastAsia="es-ES"/>
+            </w:rPr>
+          </w:pPr>
+          <w:hyperlink w:anchor="_Toc213311837" w:history="1">
+            <w:r>
+              <w:rPr>
+                <w:rStyle w:val="Hyperlink"/>
+                <w:noProof/>
+                <w:lang w:val="en-US"/>
+              </w:rPr>
+              <w:t>AQT_P90 (Average Queue Time)</w:t>
+            </w:r>
+            <w:r>
+              <w:rPr>
+                <w:noProof/>
+                <w:webHidden/>
+              </w:rPr>
+              <w:tab/>
+            </w:r>
+            <w:r>
+              <w:rPr>
+                <w:noProof/>
+                <w:webHidden/>
+              </w:rPr>
+              <w:fldChar w:fldCharType="begin"/>
+            </w:r>
+            <w:r>
+              <w:rPr>
+                <w:noProof/>
+                <w:webHidden/>
+              </w:rPr>
+              <w:instrText xml:space="preserve"> PAGEREF _Toc213311837 \h </w:instrText>
+            </w:r>
+            <w:r>
+              <w:rPr>
+                <w:noProof/>
+                <w:webHidden/>
+              </w:rPr>
+            </w:r>
+            <w:r>
+              <w:rPr>
+                <w:noProof/>
+                <w:webHidden/>
+              </w:rPr>
+              <w:fldChar w:fldCharType="separate"/>
+            </w:r>
+            <w:r>
+              <w:rPr>
+                <w:noProof/>
+                <w:webHidden/>
+              </w:rPr>
+              <w:t>5</w:t>
+            </w:r>
+            <w:r>
+              <w:rPr>
+                <w:noProof/>
+                <w:webHidden/>
+              </w:rPr>
+              <w:fldChar w:fldCharType="end"/>
+            </w:r>
+          </w:hyperlink>
+        </w:p>
+        <w:p>
+          <w:pPr>
+            <w:pStyle w:val="TOC3"/>
+            <w:tabs>
+              <w:tab w:val="right" w:leader="dot" w:pos="8494"/>
+            </w:tabs>
+            <w:rPr>
+              <w:rFonts w:eastAsiaTheme="minorEastAsia"/>
+              <w:noProof/>
+              <w:sz w:val="24"/>
+              <w:szCs w:val="24"/>
+              <w:lang w:eastAsia="es-ES"/>
+            </w:rPr>
+          </w:pPr>
+          <w:hyperlink w:anchor="_Toc213311838" w:history="1">
+            <w:r>
+              <w:rPr>
+                <w:rStyle w:val="Hyperlink"/>
+                <w:noProof/>
+              </w:rPr>
+              <w:t>OEE (Overall Equipment Efectiveness)</w:t>
+            </w:r>
+            <w:r>
+              <w:rPr>
+                <w:noProof/>
+                <w:webHidden/>
+              </w:rPr>
+              <w:tab/>
+            </w:r>
+            <w:r>
+              <w:rPr>
+                <w:noProof/>
+                <w:webHidden/>
+              </w:rPr>
+              <w:fldChar w:fldCharType="begin"/>
+            </w:r>
+            <w:r>
+              <w:rPr>
+                <w:noProof/>
+                <w:webHidden/>
+              </w:rPr>
+              <w:instrText xml:space="preserve"> PAGEREF _Toc213311838 \h </w:instrText>
+            </w:r>
+            <w:r>
+              <w:rPr>
+                <w:noProof/>
+                <w:webHidden/>
+              </w:rPr>
+            </w:r>
+            <w:r>
+              <w:rPr>
+                <w:noProof/>
+                <w:webHidden/>
+              </w:rPr>
+              <w:fldChar w:fldCharType="separate"/>
+            </w:r>
+            <w:r>
+              <w:rPr>
+                <w:noProof/>
+                <w:webHidden/>
+              </w:rPr>
+              <w:t>6</w:t>
+            </w:r>
+            <w:r>
+              <w:rPr>
+                <w:noProof/>
+                <w:webHidden/>
+              </w:rPr>
+              <w:fldChar w:fldCharType="end"/>
+            </w:r>
+          </w:hyperlink>
+        </w:p>
+        <w:p>
+          <w:pPr>
+            <w:pStyle w:val="TOC3"/>
+            <w:tabs>
+              <w:tab w:val="right" w:leader="dot" w:pos="8494"/>
+            </w:tabs>
+            <w:rPr>
+              <w:rFonts w:eastAsiaTheme="minorEastAsia"/>
+              <w:noProof/>
+              <w:sz w:val="24"/>
+              <w:szCs w:val="24"/>
+              <w:lang w:eastAsia="es-ES"/>
+            </w:rPr>
+          </w:pPr>
+          <w:hyperlink w:anchor="_Toc213311839" w:history="1">
+            <w:r>
+              <w:rPr>
+                <w:rStyle w:val="Hyperlink"/>
+                <w:noProof/>
+                <w:lang w:val="en-US"/>
+              </w:rPr>
+              <w:t>ECV (Energy Consumed per Visitor)</w:t>
+            </w:r>
+            <w:r>
+              <w:rPr>
+                <w:noProof/>
+                <w:webHidden/>
+              </w:rPr>
+              <w:tab/>
+            </w:r>
+            <w:r>
+              <w:rPr>
+                <w:noProof/>
+                <w:webHidden/>
+              </w:rPr>
+              <w:fldChar w:fldCharType="begin"/>
+            </w:r>
+            <w:r>
+              <w:rPr>
+                <w:noProof/>
+                <w:webHidden/>
+              </w:rPr>
+              <w:instrText xml:space="preserve"> PAGEREF _Toc213311839 \h </w:instrText>
+            </w:r>
+            <w:r>
+              <w:rPr>
+                <w:noProof/>
+                <w:webHidden/>
+              </w:rPr>
+            </w:r>
+            <w:r>
+              <w:rPr>
+                <w:noProof/>
+                <w:webHidden/>
+              </w:rPr>
+              <w:fldChar w:fldCharType="separate"/>
+            </w:r>
+            <w:r>
+              <w:rPr>
+                <w:noProof/>
+                <w:webHidden/>
+              </w:rPr>
+              <w:t>6</w:t>
+            </w:r>
+            <w:r>
+              <w:rPr>
+                <w:noProof/>
+                <w:webHidden/>
+              </w:rPr>
+              <w:fldChar w:fldCharType="end"/>
+            </w:r>
+          </w:hyperlink>
+        </w:p>
+        <w:p>
+          <w:pPr>
+            <w:pStyle w:val="TOC3"/>
+            <w:tabs>
+              <w:tab w:val="right" w:leader="dot" w:pos="8494"/>
+            </w:tabs>
+            <w:rPr>
+              <w:rFonts w:eastAsiaTheme="minorEastAsia"/>
+              <w:noProof/>
+              <w:sz w:val="24"/>
+              <w:szCs w:val="24"/>
+              <w:lang w:eastAsia="es-ES"/>
+            </w:rPr>
+          </w:pPr>
+          <w:hyperlink w:anchor="_Toc213311840" w:history="1">
+            <w:r>
+              <w:rPr>
+                <w:rStyle w:val="Hyperlink"/>
+                <w:noProof/>
+              </w:rPr>
+              <w:t>NPS (Net Promoter Score)</w:t>
+            </w:r>
+            <w:r>
+              <w:rPr>
+                <w:noProof/>
+                <w:webHidden/>
+              </w:rPr>
+              <w:tab/>
+            </w:r>
+            <w:r>
+              <w:rPr>
+                <w:noProof/>
+                <w:webHidden/>
+              </w:rPr>
+              <w:fldChar w:fldCharType="begin"/>
+            </w:r>
+            <w:r>
+              <w:rPr>
+                <w:noProof/>
+                <w:webHidden/>
+              </w:rPr>
+              <w:instrText xml:space="preserve"> PAGEREF _Toc213311840 \h </w:instrText>
+            </w:r>
+            <w:r>
+              <w:rPr>
+                <w:noProof/>
+                <w:webHidden/>
+              </w:rPr>
+            </w:r>
+            <w:r>
+              <w:rPr>
+                <w:noProof/>
+                <w:webHidden/>
+              </w:rPr>
+              <w:fldChar w:fldCharType="separate"/>
+            </w:r>
+            <w:r>
+              <w:rPr>
+                <w:noProof/>
+                <w:webHidden/>
+              </w:rPr>
+              <w:t>7</w:t>
+            </w:r>
+            <w:r>
+              <w:rPr>
+                <w:noProof/>
+                <w:webHidden/>
+              </w:rPr>
+              <w:fldChar w:fldCharType="end"/>
+            </w:r>
+          </w:hyperlink>
+        </w:p>
+        <w:p>
+          <w:pPr>
+            <w:pStyle w:val="TOC3"/>
+            <w:tabs>
+              <w:tab w:val="right" w:leader="dot" w:pos="8494"/>
+            </w:tabs>
+            <w:rPr>
+              <w:rFonts w:eastAsiaTheme="minorEastAsia"/>
+              <w:noProof/>
+              <w:sz w:val="24"/>
+              <w:szCs w:val="24"/>
+              <w:lang w:eastAsia="es-ES"/>
+            </w:rPr>
+          </w:pPr>
+          <w:hyperlink w:anchor="_Toc213311841" w:history="1">
+            <w:r>
+              <w:rPr>
+                <w:rStyle w:val="Hyperlink"/>
+                <w:noProof/>
+                <w:lang w:val="en-US"/>
+              </w:rPr>
+              <w:t>ARPU (Average Revenue Per User)</w:t>
+            </w:r>
+            <w:r>
+              <w:rPr>
+                <w:noProof/>
+                <w:webHidden/>
+              </w:rPr>
+              <w:tab/>
+            </w:r>
+            <w:r>
+              <w:rPr>
+                <w:noProof/>
+                <w:webHidden/>
+              </w:rPr>
+              <w:fldChar w:fldCharType="begin"/>
+            </w:r>
+            <w:r>
+              <w:rPr>
+                <w:noProof/>
+                <w:webHidden/>
+              </w:rPr>
+              <w:instrText xml:space="preserve"> PAGEREF _Toc213311841 \h </w:instrText>
+            </w:r>
+            <w:r>
+              <w:rPr>
+                <w:noProof/>
+                <w:webHidden/>
+              </w:rPr>
+            </w:r>
+            <w:r>
+              <w:rPr>
+                <w:noProof/>
+                <w:webHidden/>
+              </w:rPr>
+              <w:fldChar w:fldCharType="separate"/>
+            </w:r>
+            <w:r>
+              <w:rPr>
+                <w:noProof/>
+                <w:webHidden/>
+              </w:rPr>
+              <w:t>7</w:t>
+            </w:r>
+            <w:r>
+              <w:rPr>
+                <w:noProof/>
+                <w:webHidden/>
+              </w:rPr>
+              <w:fldChar w:fldCharType="end"/>
+            </w:r>
+          </w:hyperlink>
+        </w:p>
+        <w:p>
+          <w:pPr>
+            <w:pStyle w:val="TOC2"/>
+            <w:tabs>
+              <w:tab w:val="right" w:leader="dot" w:pos="8494"/>
+            </w:tabs>
+            <w:rPr>
+              <w:rFonts w:eastAsiaTheme="minorEastAsia"/>
+              <w:noProof/>
+              <w:sz w:val="24"/>
+              <w:szCs w:val="24"/>
+              <w:lang w:eastAsia="es-ES"/>
+            </w:rPr>
+          </w:pPr>
+          <w:hyperlink w:anchor="_Toc213311842" w:history="1">
+            <w:r>
+              <w:rPr>
+                <w:rStyle w:val="Hyperlink"/>
+                <w:noProof/>
+              </w:rPr>
+              <w:t>Tabla de referencia de KPIs</w:t>
+            </w:r>
+            <w:r>
+              <w:rPr>
+                <w:noProof/>
+                <w:webHidden/>
+              </w:rPr>
+              <w:tab/>
+            </w:r>
+            <w:r>
+              <w:rPr>
+                <w:noProof/>
+                <w:webHidden/>
+              </w:rPr>
+              <w:fldChar w:fldCharType="begin"/>
+            </w:r>
+            <w:r>
+              <w:rPr>
+                <w:noProof/>
+                <w:webHidden/>
+              </w:rPr>
+              <w:instrText xml:space="preserve"> PAGEREF _Toc213311842 \h </w:instrText>
+            </w:r>
+            <w:r>
+              <w:rPr>
+                <w:noProof/>
+                <w:webHidden/>
+              </w:rPr>
+            </w:r>
+            <w:r>
+              <w:rPr>
+                <w:noProof/>
+                <w:webHidden/>
+              </w:rPr>
+              <w:fldChar w:fldCharType="separate"/>
+            </w:r>
+            <w:r>
+              <w:rPr>
+                <w:noProof/>
+                <w:webHidden/>
+              </w:rPr>
+              <w:t>8</w:t>
+            </w:r>
+            <w:r>
+              <w:rPr>
+                <w:noProof/>
+                <w:webHidden/>
+              </w:rPr>
+              <w:fldChar w:fldCharType="end"/>
+            </w:r>
+          </w:hyperlink>
+        </w:p>
+        <w:p>
+          <w:pPr>
+            <w:pStyle w:val="TOC1"/>
+            <w:tabs>
+              <w:tab w:val="right" w:leader="dot" w:pos="8494"/>
+            </w:tabs>
+            <w:rPr>
+              <w:rFonts w:eastAsiaTheme="minorEastAsia"/>
+              <w:noProof/>
+              <w:sz w:val="24"/>
+              <w:szCs w:val="24"/>
+              <w:lang w:eastAsia="es-ES"/>
+            </w:rPr>
+          </w:pPr>
+          <w:hyperlink w:anchor="_Toc213311843" w:history="1">
+            <w:r>
+              <w:rPr>
+                <w:rStyle w:val="Hyperlink"/>
+                <w:noProof/>
+              </w:rPr>
+              <w:t>Dominio del sistema</w:t>
+            </w:r>
+            <w:r>
+              <w:rPr>
+                <w:noProof/>
+                <w:webHidden/>
+              </w:rPr>
+              <w:tab/>
+            </w:r>
+            <w:r>
+              <w:rPr>
+                <w:noProof/>
+                <w:webHidden/>
+              </w:rPr>
+              <w:fldChar w:fldCharType="begin"/>
+            </w:r>
+            <w:r>
+              <w:rPr>
+                <w:noProof/>
+                <w:webHidden/>
+              </w:rPr>
+              <w:instrText xml:space="preserve"> PAGEREF _Toc213311843 \h </w:instrText>
+            </w:r>
+            <w:r>
+              <w:rPr>
+                <w:noProof/>
+                <w:webHidden/>
+              </w:rPr>
+            </w:r>
+            <w:r>
+              <w:rPr>
+                <w:noProof/>
+                <w:webHidden/>
+              </w:rPr>
+              <w:fldChar w:fldCharType="separate"/>
+            </w:r>
+            <w:r>
+              <w:rPr>
+                <w:noProof/>
+                <w:webHidden/>
+              </w:rPr>
+              <w:t>9</w:t>
+            </w:r>
+            <w:r>
+              <w:rPr>
+                <w:noProof/>
+                <w:webHidden/>
+              </w:rPr>
+              <w:fldChar w:fldCharType="end"/>
+            </w:r>
+          </w:hyperlink>
+        </w:p>
+        <w:p>
+          <w:pPr>
+            <w:pStyle w:val="TOC2"/>
+            <w:tabs>
+              <w:tab w:val="right" w:leader="dot" w:pos="8494"/>
+            </w:tabs>
+            <w:rPr>
+              <w:rFonts w:eastAsiaTheme="minorEastAsia"/>
+              <w:noProof/>
+              <w:sz w:val="24"/>
+              <w:szCs w:val="24"/>
+              <w:lang w:eastAsia="es-ES"/>
+            </w:rPr>
+          </w:pPr>
+          <w:hyperlink w:anchor="_Toc213311844" w:history="1">
+            <w:r>
+              <w:rPr>
+                <w:rStyle w:val="Hyperlink"/>
+                <w:noProof/>
+              </w:rPr>
+              <w:t>KPIs</w:t>
+            </w:r>
+            <w:r>
+              <w:rPr>
+                <w:noProof/>
+                <w:webHidden/>
+              </w:rPr>
+              <w:tab/>
+            </w:r>
+            <w:r>
+              <w:rPr>
+                <w:noProof/>
+                <w:webHidden/>
+              </w:rPr>
+              <w:fldChar w:fldCharType="begin"/>
+            </w:r>
+            <w:r>
+              <w:rPr>
+                <w:noProof/>
+                <w:webHidden/>
+              </w:rPr>
+              <w:instrText xml:space="preserve"> PAGEREF _Toc213311844 \h </w:instrText>
+            </w:r>
+            <w:r>
+              <w:rPr>
+                <w:noProof/>
+                <w:webHidden/>
+              </w:rPr>
+            </w:r>
+            <w:r>
+              <w:rPr>
+                <w:noProof/>
+                <w:webHidden/>
+              </w:rPr>
+              <w:fldChar w:fldCharType="separate"/>
+            </w:r>
+            <w:r>
+              <w:rPr>
+                <w:noProof/>
+                <w:webHidden/>
+              </w:rPr>
+              <w:t>10</w:t>
+            </w:r>
+            <w:r>
+              <w:rPr>
+                <w:noProof/>
+                <w:webHidden/>
+              </w:rPr>
+              <w:fldChar w:fldCharType="end"/>
+            </w:r>
+          </w:hyperlink>
+        </w:p>
+        <w:p>
+          <w:pPr>
+            <w:pStyle w:val="TOC1"/>
+            <w:tabs>
+              <w:tab w:val="right" w:leader="dot" w:pos="8494"/>
+            </w:tabs>
+            <w:rPr>
+              <w:rFonts w:eastAsiaTheme="minorEastAsia"/>
+              <w:noProof/>
+              <w:sz w:val="24"/>
+              <w:szCs w:val="24"/>
+              <w:lang w:eastAsia="es-ES"/>
+            </w:rPr>
+          </w:pPr>
+          <w:hyperlink w:anchor="_Toc213311845" w:history="1">
+            <w:r>
+              <w:rPr>
+                <w:rStyle w:val="Hyperlink"/>
+                <w:noProof/>
+              </w:rPr>
+              <w:t>Arquitectura del sistema</w:t>
+            </w:r>
+            <w:r>
+              <w:rPr>
+                <w:noProof/>
+                <w:webHidden/>
+              </w:rPr>
+              <w:tab/>
+            </w:r>
+            <w:r>
+              <w:rPr>
+                <w:noProof/>
+                <w:webHidden/>
+              </w:rPr>
+              <w:fldChar w:fldCharType="begin"/>
+            </w:r>
+            <w:r>
+              <w:rPr>
+                <w:noProof/>
+                <w:webHidden/>
+              </w:rPr>
+              <w:instrText xml:space="preserve"> PAGEREF _Toc213311845 \h </w:instrText>
+            </w:r>
+            <w:r>
+              <w:rPr>
+                <w:noProof/>
+                <w:webHidden/>
+              </w:rPr>
+            </w:r>
+            <w:r>
+              <w:rPr>
+                <w:noProof/>
+                <w:webHidden/>
+              </w:rPr>
+              <w:fldChar w:fldCharType="separate"/>
+            </w:r>
+            <w:r>
+              <w:rPr>
+                <w:noProof/>
+                <w:webHidden/>
+              </w:rPr>
+              <w:t>11</w:t>
+            </w:r>
+            <w:r>
+              <w:rPr>
+                <w:noProof/>
+                <w:webHidden/>
+              </w:rPr>
+              <w:fldChar w:fldCharType="end"/>
+            </w:r>
+          </w:hyperlink>
+        </w:p>
+        <w:p>
+          <w:pPr>
+            <w:pStyle w:val="TOC2"/>
+            <w:tabs>
+              <w:tab w:val="right" w:leader="dot" w:pos="8494"/>
+            </w:tabs>
+            <w:rPr>
+              <w:rFonts w:eastAsiaTheme="minorEastAsia"/>
+              <w:noProof/>
+              <w:sz w:val="24"/>
+              <w:szCs w:val="24"/>
+              <w:lang w:eastAsia="es-ES"/>
+            </w:rPr>
+          </w:pPr>
+          <w:hyperlink w:anchor="_Toc213311846" w:history="1">
+            <w:r>
+              <w:rPr>
+                <w:rStyle w:val="Hyperlink"/>
+                <w:noProof/>
+              </w:rPr>
+              <w:t>Simulator core</w:t>
+            </w:r>
+            <w:r>
+              <w:rPr>
+                <w:noProof/>
+                <w:webHidden/>
+              </w:rPr>
+              <w:tab/>
+            </w:r>
+            <w:r>
+              <w:rPr>
+                <w:noProof/>
+                <w:webHidden/>
+              </w:rPr>
+              <w:fldChar w:fldCharType="begin"/>
+            </w:r>
+            <w:r>
+              <w:rPr>
+                <w:noProof/>
+                <w:webHidden/>
+              </w:rPr>
+              <w:instrText xml:space="preserve"> PAGEREF _Toc213311846 \h </w:instrText>
+            </w:r>
+            <w:r>
+              <w:rPr>
+                <w:noProof/>
+                <w:webHidden/>
+              </w:rPr>
+            </w:r>
+            <w:r>
+              <w:rPr>
+                <w:noProof/>
+                <w:webHidden/>
+              </w:rPr>
+              <w:fldChar w:fldCharType="separate"/>
+            </w:r>
+            <w:r>
+              <w:rPr>
+                <w:noProof/>
+                <w:webHidden/>
+              </w:rPr>
+              <w:t>12</w:t>
+            </w:r>
+            <w:r>
+              <w:rPr>
+                <w:noProof/>
+                <w:webHidden/>
+              </w:rPr>
+              <w:fldChar w:fldCharType="end"/>
+            </w:r>
+          </w:hyperlink>
+        </w:p>
+        <w:p>
+          <w:r>
+            <w:rPr>
+              <w:b/>
+              <w:bCs/>
+              <w:noProof/>
+            </w:rPr>
+            <w:fldChar w:fldCharType="end"/>
+          </w:r>
+        </w:p>
+      </w:sdtContent>
+    </w:sdt>
+    <w:p>
+      <w:pPr>
+        <w:rPr>
+          <w:rFonts w:asciiTheme="majorHAnsi" w:eastAsiaTheme="majorEastAsia" w:hAnsiTheme="majorHAnsi" w:cstheme="majorBidi"/>
+          <w:color w:val="2F5496" w:themeColor="accent1" w:themeShade="BF"/>
           <w:sz w:val="40"/>
           <w:szCs w:val="40"/>
         </w:rPr>
       </w:pPr>
       <w:r>
+        <w:br w:type="page"/>
+      </w:r>
+    </w:p>
+    <w:p>
+      <w:pPr>
+        <w:pStyle w:val="Heading1"/>
+        <w:rPr>
+          <w:b w:val="0"/>
+        </w:rPr>
+      </w:pPr>
+      <w:bookmarkStart w:id="1" w:name="_Toc213311834"/>
+      <w:r>
+        <w:lastRenderedPageBreak/>
+        <w:t>Requisitos</w:t>
+      </w:r>
+      <w:bookmarkEnd w:id="1"/>
+    </w:p>
+    <w:p/>
+    <w:p>
+      <w:r>
+        <w:t xml:space="preserve">El usuario quiere poder </w:t>
+      </w:r>
+      <w:r>
+        <w:t>crear objetos de diferentes subclases (personas, norias, restaurantes...)</w:t>
+      </w:r>
+      <w:r>
+        <w:t>.</w:t>
+      </w:r>
+    </w:p>
+    <w:p>
+      <w:r>
+        <w:t xml:space="preserve">El usuario quiere simular la evolución de estos objetos </w:t>
+      </w:r>
+      <w:r>
+        <w:t>paso a paso</w:t>
+      </w:r>
+      <w:r>
+        <w:t>. Cada paso representará un incremento de tiempo de magnitud fija.</w:t>
+      </w:r>
+    </w:p>
+    <w:p>
+      <w:r>
+        <w:t xml:space="preserve">El usuario quiere poder pedir </w:t>
+      </w:r>
+      <w:r>
+        <w:t>en cualquier momento el valor de un KPI</w:t>
+      </w:r>
+      <w:r>
+        <w:t xml:space="preserve"> (Key Performance Indicator)</w:t>
+      </w:r>
+      <w:r>
+        <w:t>.</w:t>
+      </w:r>
+    </w:p>
+    <w:p>
+      <w:r>
+        <w:t xml:space="preserve">Existen dos tipos de </w:t>
+      </w:r>
+      <w:r>
+        <w:t>KPIs</w:t>
+      </w:r>
+      <w:r>
+        <w:t xml:space="preserve">: </w:t>
+      </w:r>
+      <w:r>
+        <w:t>generales (p.e..consumo de electricidad total) o de objeto (p.e. consumo de una noria en particular)</w:t>
+      </w:r>
+      <w:r>
+        <w:t xml:space="preserve">. </w:t>
+      </w:r>
+    </w:p>
+    <w:p>
+      <w:r>
+        <w:t>El usuario quiere poder registrar la evolución de un KPI durante la simulación y obtener listas de sus valores, junto con el instante temporal o paso a que corresponde cada uno.</w:t>
+      </w:r>
+    </w:p>
+    <w:p>
+      <w:r>
+        <w:t>El usuario quiere que las pruebas las hagamos con el parque del Tibidabo.</w:t>
+      </w:r>
+    </w:p>
+    <w:p>
+      <w:r>
+        <w:t>Inicialmente s</w:t>
+      </w:r>
+      <w:r>
+        <w:t>eleccionaremos un número limitado de atracciones a simular de entre todas las que ofrece el parque</w:t>
+      </w:r>
+      <w:r>
+        <w:t>.</w:t>
+      </w:r>
+    </w:p>
+    <w:p>
+      <w:pPr>
         <w:rPr>
           <w:b/>
           <w:bCs/>
-          <w:sz w:val="40"/>
-          <w:szCs w:val="40"/>
-        </w:rPr>
-        <w:lastRenderedPageBreak/>
-        <w:t>Requisitos</w:t>
-      </w:r>
-    </w:p>
-    <w:p/>
-    <w:p>
-      <w:r>
-        <w:t xml:space="preserve">El usuario quiere poder </w:t>
-      </w:r>
-      <w:r>
-        <w:t>crear objetos de diferentes subclases (personas, norias, restaurantes...)</w:t>
-      </w:r>
-      <w:r>
-        <w:t>.</w:t>
-      </w:r>
-    </w:p>
-    <w:p>
-      <w:r>
-        <w:t xml:space="preserve">El usuario quiere simular la evolución de estos objetos </w:t>
-      </w:r>
-      <w:r>
-        <w:t>paso a paso</w:t>
-      </w:r>
-      <w:r>
-        <w:t>. Cada paso representará un incremento de tiempo de magnitud fija.</w:t>
-      </w:r>
-    </w:p>
-    <w:p>
-      <w:r>
-        <w:t xml:space="preserve">El usuario quiere poder pedir </w:t>
-      </w:r>
-      <w:r>
-        <w:t>en cualquier momento el valor de un KPI</w:t>
-      </w:r>
-      <w:r>
-        <w:t xml:space="preserve"> (Key Performance Indicator)</w:t>
-      </w:r>
-      <w:r>
-        <w:t>.</w:t>
-      </w:r>
-    </w:p>
-    <w:p>
-      <w:r>
-        <w:t xml:space="preserve">Existen dos tipos de </w:t>
-      </w:r>
-      <w:r>
-        <w:t>KPIs</w:t>
-      </w:r>
-      <w:r>
-        <w:t xml:space="preserve">: </w:t>
-      </w:r>
-      <w:r>
-        <w:t>generales (p.e..consumo de electricidad total) o de objeto (p.e. consumo de una noria en particular)</w:t>
-      </w:r>
-      <w:r>
-        <w:t xml:space="preserve">. </w:t>
-      </w:r>
-    </w:p>
-    <w:p>
-      <w:r>
-        <w:t>El usuario quiere poder registrar la evolución de un KPI durante la simulación y obtener listas de sus valores, junto con el instante temporal o paso a que corresponde cada uno.</w:t>
-      </w:r>
-    </w:p>
-    <w:p>
-      <w:r>
-        <w:t>Inicialmente s</w:t>
-      </w:r>
-      <w:r>
-        <w:t>eleccionaremos un conjunto limitado de KPIs y trataremos de agruparlos en unos pocos temas (p.e. electricidad, residuos y beneficios)</w:t>
-      </w:r>
-    </w:p>
-    <w:p>
-      <w:r>
-        <w:t>El usuario quiere que las pruebas las hagamos con el parque del Tibidabo.</w:t>
-      </w:r>
-    </w:p>
-    <w:p>
-      <w:r>
-        <w:t>Inicialmente s</w:t>
-      </w:r>
-      <w:r>
-        <w:t>eleccionaremos un número limitado de atracciones a simular de entre todas las que ofrece el parque</w:t>
-      </w:r>
-      <w:r>
-        <w:t>.</w:t>
-      </w:r>
-    </w:p>
-    <w:p>
-      <w:r>
-        <w:br w:type="page"/>
-      </w:r>
+          <w:sz w:val="28"/>
+          <w:szCs w:val="28"/>
+          <w:lang w:val="en-US"/>
+        </w:rPr>
+      </w:pPr>
+    </w:p>
+    <w:p>
+      <w:pPr>
+        <w:pStyle w:val="Heading2"/>
+        <w:rPr>
+          <w:b w:val="0"/>
+          <w:lang w:val="en-US"/>
+        </w:rPr>
+      </w:pPr>
+      <w:bookmarkStart w:id="2" w:name="_Toc213311835"/>
+      <w:r>
+        <w:rPr>
+          <w:b w:val="0"/>
+          <w:lang w:val="en-US"/>
+        </w:rPr>
+        <w:t>Ejemplos de KPIs</w:t>
+      </w:r>
+      <w:bookmarkEnd w:id="2"/>
     </w:p>
     <w:p>
       <w:pPr>
         <w:rPr>
           <w:b/>
           <w:bCs/>
-          <w:sz w:val="40"/>
-          <w:szCs w:val="40"/>
-        </w:rPr>
-      </w:pPr>
-      <w:r>
+          <w:sz w:val="28"/>
+          <w:szCs w:val="28"/>
+          <w:lang w:val="en-US"/>
+        </w:rPr>
+      </w:pPr>
+    </w:p>
+    <w:p>
+      <w:r>
+        <w:rPr>
+          <w:noProof/>
+        </w:rPr>
+        <w:drawing>
+          <wp:inline distT="0" distB="0" distL="0" distR="0" wp14:anchorId="7AA7B1A3" wp14:editId="0BF47083">
+            <wp:extent cx="5248275" cy="3920985"/>
+            <wp:effectExtent l="0" t="0" r="0" b="3810"/>
+            <wp:docPr id="959282853" name="Imagen 1"/>
+            <wp:cNvGraphicFramePr>
+              <a:graphicFrameLocks xmlns:a="http://schemas.openxmlformats.org/drawingml/2006/main" noChangeAspect="1"/>
+            </wp:cNvGraphicFramePr>
+            <a:graphic xmlns:a="http://schemas.openxmlformats.org/drawingml/2006/main">
+              <a:graphicData uri="http://schemas.openxmlformats.org/drawingml/2006/picture">
+                <pic:pic xmlns:pic="http://schemas.openxmlformats.org/drawingml/2006/picture">
+                  <pic:nvPicPr>
+                    <pic:cNvPr id="959282853" name=""/>
+                    <pic:cNvPicPr/>
+                  </pic:nvPicPr>
+                  <pic:blipFill>
+                    <a:blip r:embed="rId6"/>
+                    <a:stretch>
+                      <a:fillRect/>
+                    </a:stretch>
+                  </pic:blipFill>
+                  <pic:spPr>
+                    <a:xfrm>
+                      <a:off x="0" y="0"/>
+                      <a:ext cx="5253980" cy="3925248"/>
+                    </a:xfrm>
+                    <a:prstGeom prst="rect">
+                      <a:avLst/>
+                    </a:prstGeom>
+                  </pic:spPr>
+                </pic:pic>
+              </a:graphicData>
+            </a:graphic>
+          </wp:inline>
+        </w:drawing>
+      </w:r>
+    </w:p>
+    <w:p>
+      <w:pPr>
+        <w:pStyle w:val="Heading3"/>
+      </w:pPr>
+      <w:bookmarkStart w:id="3" w:name="_Toc213311836"/>
+      <w:r>
+        <w:lastRenderedPageBreak/>
+        <w:t>TP (Throughput)</w:t>
+      </w:r>
+      <w:bookmarkEnd w:id="3"/>
+    </w:p>
+    <w:p>
+      <w:pPr>
         <w:rPr>
           <w:b/>
           <w:bCs/>
-          <w:sz w:val="40"/>
-          <w:szCs w:val="40"/>
-        </w:rPr>
+          <w:sz w:val="28"/>
+          <w:szCs w:val="28"/>
+        </w:rPr>
+      </w:pPr>
+      <w:r>
+        <w:rPr>
+          <w:b/>
+          <w:bCs/>
+          <w:noProof/>
+          <w:sz w:val="28"/>
+          <w:szCs w:val="28"/>
+        </w:rPr>
+        <w:drawing>
+          <wp:inline distT="0" distB="0" distL="0" distR="0" wp14:anchorId="155FF5C4" wp14:editId="3F40EC3B">
+            <wp:extent cx="5400040" cy="3751580"/>
+            <wp:effectExtent l="0" t="0" r="0" b="1270"/>
+            <wp:docPr id="1870103579" name="Imagen 1" descr="A white paper with black text and black text&#10;&#10;AI-generated content may be incorrect."/>
+            <wp:cNvGraphicFramePr>
+              <a:graphicFrameLocks xmlns:a="http://schemas.openxmlformats.org/drawingml/2006/main" noChangeAspect="1"/>
+            </wp:cNvGraphicFramePr>
+            <a:graphic xmlns:a="http://schemas.openxmlformats.org/drawingml/2006/main">
+              <a:graphicData uri="http://schemas.openxmlformats.org/drawingml/2006/picture">
+                <pic:pic xmlns:pic="http://schemas.openxmlformats.org/drawingml/2006/picture">
+                  <pic:nvPicPr>
+                    <pic:cNvPr id="1870103579" name="Imagen 1" descr="A white paper with black text and black text&#10;&#10;AI-generated content may be incorrect."/>
+                    <pic:cNvPicPr/>
+                  </pic:nvPicPr>
+                  <pic:blipFill>
+                    <a:blip r:embed="rId7"/>
+                    <a:stretch>
+                      <a:fillRect/>
+                    </a:stretch>
+                  </pic:blipFill>
+                  <pic:spPr>
+                    <a:xfrm>
+                      <a:off x="0" y="0"/>
+                      <a:ext cx="5400040" cy="3751580"/>
+                    </a:xfrm>
+                    <a:prstGeom prst="rect">
+                      <a:avLst/>
+                    </a:prstGeom>
+                  </pic:spPr>
+                </pic:pic>
+              </a:graphicData>
+            </a:graphic>
+          </wp:inline>
+        </w:drawing>
+      </w:r>
+    </w:p>
+    <w:p>
+      <w:pPr>
+        <w:rPr>
+          <w:b/>
+          <w:bCs/>
+          <w:sz w:val="28"/>
+          <w:szCs w:val="28"/>
+        </w:rPr>
+      </w:pPr>
+    </w:p>
+    <w:p>
+      <w:pPr>
+        <w:pStyle w:val="Heading3"/>
+        <w:rPr>
+          <w:lang w:val="en-US"/>
+        </w:rPr>
+      </w:pPr>
+      <w:bookmarkStart w:id="4" w:name="_Toc213311837"/>
+      <w:r>
+        <w:rPr>
+          <w:lang w:val="en-US"/>
+        </w:rPr>
+        <w:t>AQT_P90 (Average Queue Time)</w:t>
+      </w:r>
+      <w:bookmarkEnd w:id="4"/>
+    </w:p>
+    <w:p>
+      <w:pPr>
+        <w:rPr>
+          <w:b/>
+          <w:bCs/>
+          <w:sz w:val="28"/>
+          <w:szCs w:val="28"/>
+        </w:rPr>
+      </w:pPr>
+      <w:r>
+        <w:rPr>
+          <w:b/>
+          <w:bCs/>
+          <w:noProof/>
+          <w:sz w:val="28"/>
+          <w:szCs w:val="28"/>
+        </w:rPr>
+        <w:drawing>
+          <wp:inline distT="0" distB="0" distL="0" distR="0" wp14:anchorId="26FFC198" wp14:editId="38B36CD3">
+            <wp:extent cx="5400040" cy="3343910"/>
+            <wp:effectExtent l="0" t="0" r="0" b="8890"/>
+            <wp:docPr id="1795863349" name="Imagen 1" descr="A white paper with black text and numbers&#10;&#10;AI-generated content may be incorrect."/>
+            <wp:cNvGraphicFramePr>
+              <a:graphicFrameLocks xmlns:a="http://schemas.openxmlformats.org/drawingml/2006/main" noChangeAspect="1"/>
+            </wp:cNvGraphicFramePr>
+            <a:graphic xmlns:a="http://schemas.openxmlformats.org/drawingml/2006/main">
+              <a:graphicData uri="http://schemas.openxmlformats.org/drawingml/2006/picture">
+                <pic:pic xmlns:pic="http://schemas.openxmlformats.org/drawingml/2006/picture">
+                  <pic:nvPicPr>
+                    <pic:cNvPr id="1795863349" name="Imagen 1" descr="A white paper with black text and numbers&#10;&#10;AI-generated content may be incorrect."/>
+                    <pic:cNvPicPr/>
+                  </pic:nvPicPr>
+                  <pic:blipFill>
+                    <a:blip r:embed="rId8"/>
+                    <a:stretch>
+                      <a:fillRect/>
+                    </a:stretch>
+                  </pic:blipFill>
+                  <pic:spPr>
+                    <a:xfrm>
+                      <a:off x="0" y="0"/>
+                      <a:ext cx="5400040" cy="3343910"/>
+                    </a:xfrm>
+                    <a:prstGeom prst="rect">
+                      <a:avLst/>
+                    </a:prstGeom>
+                  </pic:spPr>
+                </pic:pic>
+              </a:graphicData>
+            </a:graphic>
+          </wp:inline>
+        </w:drawing>
+      </w:r>
+    </w:p>
+    <w:p>
+      <w:pPr>
+        <w:rPr>
+          <w:b/>
+          <w:bCs/>
+          <w:sz w:val="28"/>
+          <w:szCs w:val="28"/>
+        </w:rPr>
+      </w:pPr>
+    </w:p>
+    <w:p>
+      <w:pPr>
+        <w:pStyle w:val="Heading3"/>
+      </w:pPr>
+      <w:bookmarkStart w:id="5" w:name="_Toc213311838"/>
+      <w:r>
+        <w:lastRenderedPageBreak/>
+        <w:t>OEE (Overall Equipment Efectiveness)</w:t>
+      </w:r>
+      <w:bookmarkEnd w:id="5"/>
+    </w:p>
+    <w:p>
+      <w:pPr>
+        <w:rPr>
+          <w:b/>
+          <w:bCs/>
+          <w:sz w:val="28"/>
+          <w:szCs w:val="28"/>
+        </w:rPr>
+      </w:pPr>
+      <w:r>
+        <w:rPr>
+          <w:b/>
+          <w:bCs/>
+          <w:noProof/>
+          <w:sz w:val="28"/>
+          <w:szCs w:val="28"/>
+        </w:rPr>
+        <w:drawing>
+          <wp:inline distT="0" distB="0" distL="0" distR="0" wp14:anchorId="2F66004E" wp14:editId="5662A8E0">
+            <wp:extent cx="5400040" cy="3558540"/>
+            <wp:effectExtent l="0" t="0" r="0" b="3810"/>
+            <wp:docPr id="302274383" name="Imagen 1" descr="A white paper with black text and black text&#10;&#10;AI-generated content may be incorrect."/>
+            <wp:cNvGraphicFramePr>
+              <a:graphicFrameLocks xmlns:a="http://schemas.openxmlformats.org/drawingml/2006/main" noChangeAspect="1"/>
+            </wp:cNvGraphicFramePr>
+            <a:graphic xmlns:a="http://schemas.openxmlformats.org/drawingml/2006/main">
+              <a:graphicData uri="http://schemas.openxmlformats.org/drawingml/2006/picture">
+                <pic:pic xmlns:pic="http://schemas.openxmlformats.org/drawingml/2006/picture">
+                  <pic:nvPicPr>
+                    <pic:cNvPr id="302274383" name="Imagen 1" descr="A white paper with black text and black text&#10;&#10;AI-generated content may be incorrect."/>
+                    <pic:cNvPicPr/>
+                  </pic:nvPicPr>
+                  <pic:blipFill>
+                    <a:blip r:embed="rId9"/>
+                    <a:stretch>
+                      <a:fillRect/>
+                    </a:stretch>
+                  </pic:blipFill>
+                  <pic:spPr>
+                    <a:xfrm>
+                      <a:off x="0" y="0"/>
+                      <a:ext cx="5400040" cy="3558540"/>
+                    </a:xfrm>
+                    <a:prstGeom prst="rect">
+                      <a:avLst/>
+                    </a:prstGeom>
+                  </pic:spPr>
+                </pic:pic>
+              </a:graphicData>
+            </a:graphic>
+          </wp:inline>
+        </w:drawing>
+      </w:r>
+    </w:p>
+    <w:p>
+      <w:pPr>
+        <w:rPr>
+          <w:b/>
+          <w:bCs/>
+          <w:sz w:val="28"/>
+          <w:szCs w:val="28"/>
+        </w:rPr>
+      </w:pPr>
+    </w:p>
+    <w:p>
+      <w:pPr>
+        <w:pStyle w:val="Heading3"/>
+        <w:rPr>
+          <w:lang w:val="en-US"/>
+        </w:rPr>
+      </w:pPr>
+      <w:bookmarkStart w:id="6" w:name="_Toc213311839"/>
+      <w:r>
+        <w:rPr>
+          <w:lang w:val="en-US"/>
+        </w:rPr>
+        <w:t>ECV (Energy Consumed per Visitor)</w:t>
+      </w:r>
+      <w:bookmarkEnd w:id="6"/>
+    </w:p>
+    <w:p>
+      <w:pPr>
+        <w:rPr>
+          <w:b/>
+          <w:bCs/>
+          <w:sz w:val="28"/>
+          <w:szCs w:val="28"/>
+        </w:rPr>
+      </w:pPr>
+      <w:r>
+        <w:rPr>
+          <w:b/>
+          <w:bCs/>
+          <w:noProof/>
+          <w:sz w:val="28"/>
+          <w:szCs w:val="28"/>
+        </w:rPr>
+        <w:drawing>
+          <wp:inline distT="0" distB="0" distL="0" distR="0" wp14:anchorId="1A596B80" wp14:editId="21F58B7E">
+            <wp:extent cx="5400040" cy="1986915"/>
+            <wp:effectExtent l="0" t="0" r="0" b="0"/>
+            <wp:docPr id="193380800" name="Imagen 1" descr="A white background with black text and black letters&#10;&#10;AI-generated content may be incorrect."/>
+            <wp:cNvGraphicFramePr>
+              <a:graphicFrameLocks xmlns:a="http://schemas.openxmlformats.org/drawingml/2006/main" noChangeAspect="1"/>
+            </wp:cNvGraphicFramePr>
+            <a:graphic xmlns:a="http://schemas.openxmlformats.org/drawingml/2006/main">
+              <a:graphicData uri="http://schemas.openxmlformats.org/drawingml/2006/picture">
+                <pic:pic xmlns:pic="http://schemas.openxmlformats.org/drawingml/2006/picture">
+                  <pic:nvPicPr>
+                    <pic:cNvPr id="193380800" name="Imagen 1" descr="A white background with black text and black letters&#10;&#10;AI-generated content may be incorrect."/>
+                    <pic:cNvPicPr/>
+                  </pic:nvPicPr>
+                  <pic:blipFill>
+                    <a:blip r:embed="rId10"/>
+                    <a:stretch>
+                      <a:fillRect/>
+                    </a:stretch>
+                  </pic:blipFill>
+                  <pic:spPr>
+                    <a:xfrm>
+                      <a:off x="0" y="0"/>
+                      <a:ext cx="5400040" cy="1986915"/>
+                    </a:xfrm>
+                    <a:prstGeom prst="rect">
+                      <a:avLst/>
+                    </a:prstGeom>
+                  </pic:spPr>
+                </pic:pic>
+              </a:graphicData>
+            </a:graphic>
+          </wp:inline>
+        </w:drawing>
+      </w:r>
+    </w:p>
+    <w:p>
+      <w:pPr>
+        <w:rPr>
+          <w:b/>
+          <w:bCs/>
+          <w:sz w:val="28"/>
+          <w:szCs w:val="28"/>
+        </w:rPr>
+      </w:pPr>
+      <w:r>
+        <w:rPr>
+          <w:b/>
+          <w:bCs/>
+          <w:noProof/>
+          <w:sz w:val="28"/>
+          <w:szCs w:val="28"/>
+        </w:rPr>
+        <w:drawing>
+          <wp:inline distT="0" distB="0" distL="0" distR="0" wp14:anchorId="3B413E68" wp14:editId="63F52CC0">
+            <wp:extent cx="5400040" cy="1377950"/>
+            <wp:effectExtent l="0" t="0" r="0" b="0"/>
+            <wp:docPr id="687771633" name="Imagen 1" descr="A white background with black text&#10;&#10;AI-generated content may be incorrect."/>
+            <wp:cNvGraphicFramePr>
+              <a:graphicFrameLocks xmlns:a="http://schemas.openxmlformats.org/drawingml/2006/main" noChangeAspect="1"/>
+            </wp:cNvGraphicFramePr>
+            <a:graphic xmlns:a="http://schemas.openxmlformats.org/drawingml/2006/main">
+              <a:graphicData uri="http://schemas.openxmlformats.org/drawingml/2006/picture">
+                <pic:pic xmlns:pic="http://schemas.openxmlformats.org/drawingml/2006/picture">
+                  <pic:nvPicPr>
+                    <pic:cNvPr id="687771633" name="Imagen 1" descr="A white background with black text&#10;&#10;AI-generated content may be incorrect."/>
+                    <pic:cNvPicPr/>
+                  </pic:nvPicPr>
+                  <pic:blipFill>
+                    <a:blip r:embed="rId11"/>
+                    <a:stretch>
+                      <a:fillRect/>
+                    </a:stretch>
+                  </pic:blipFill>
+                  <pic:spPr>
+                    <a:xfrm>
+                      <a:off x="0" y="0"/>
+                      <a:ext cx="5400040" cy="1377950"/>
+                    </a:xfrm>
+                    <a:prstGeom prst="rect">
+                      <a:avLst/>
+                    </a:prstGeom>
+                  </pic:spPr>
+                </pic:pic>
+              </a:graphicData>
+            </a:graphic>
+          </wp:inline>
+        </w:drawing>
+      </w:r>
+    </w:p>
+    <w:p>
+      <w:pPr>
+        <w:rPr>
+          <w:b/>
+          <w:bCs/>
+          <w:sz w:val="28"/>
+          <w:szCs w:val="28"/>
+        </w:rPr>
+      </w:pPr>
+      <w:r>
+        <w:rPr>
+          <w:b/>
+          <w:bCs/>
+          <w:sz w:val="28"/>
+          <w:szCs w:val="28"/>
+        </w:rPr>
+        <w:br w:type="page"/>
+      </w:r>
+    </w:p>
+    <w:p>
+      <w:pPr>
+        <w:pStyle w:val="Heading3"/>
+      </w:pPr>
+      <w:bookmarkStart w:id="7" w:name="_Toc213311840"/>
+      <w:r>
+        <w:lastRenderedPageBreak/>
+        <w:t>NPS (Net Promoter Score)</w:t>
+      </w:r>
+      <w:bookmarkEnd w:id="7"/>
+    </w:p>
+    <w:p>
+      <w:pPr>
+        <w:rPr>
+          <w:b/>
+          <w:bCs/>
+          <w:sz w:val="28"/>
+          <w:szCs w:val="28"/>
+        </w:rPr>
+      </w:pPr>
+      <w:r>
+        <w:rPr>
+          <w:b/>
+          <w:bCs/>
+          <w:noProof/>
+          <w:sz w:val="28"/>
+          <w:szCs w:val="28"/>
+        </w:rPr>
+        <w:drawing>
+          <wp:inline distT="0" distB="0" distL="0" distR="0" wp14:anchorId="1DB3C04D" wp14:editId="5A504BD4">
+            <wp:extent cx="5400040" cy="2029460"/>
+            <wp:effectExtent l="0" t="0" r="0" b="8890"/>
+            <wp:docPr id="1663092343" name="Imagen 1" descr="A white background with black text&#10;&#10;AI-generated content may be incorrect."/>
+            <wp:cNvGraphicFramePr>
+              <a:graphicFrameLocks xmlns:a="http://schemas.openxmlformats.org/drawingml/2006/main" noChangeAspect="1"/>
+            </wp:cNvGraphicFramePr>
+            <a:graphic xmlns:a="http://schemas.openxmlformats.org/drawingml/2006/main">
+              <a:graphicData uri="http://schemas.openxmlformats.org/drawingml/2006/picture">
+                <pic:pic xmlns:pic="http://schemas.openxmlformats.org/drawingml/2006/picture">
+                  <pic:nvPicPr>
+                    <pic:cNvPr id="1663092343" name="Imagen 1" descr="A white background with black text&#10;&#10;AI-generated content may be incorrect."/>
+                    <pic:cNvPicPr/>
+                  </pic:nvPicPr>
+                  <pic:blipFill>
+                    <a:blip r:embed="rId12"/>
+                    <a:stretch>
+                      <a:fillRect/>
+                    </a:stretch>
+                  </pic:blipFill>
+                  <pic:spPr>
+                    <a:xfrm>
+                      <a:off x="0" y="0"/>
+                      <a:ext cx="5400040" cy="2029460"/>
+                    </a:xfrm>
+                    <a:prstGeom prst="rect">
+                      <a:avLst/>
+                    </a:prstGeom>
+                  </pic:spPr>
+                </pic:pic>
+              </a:graphicData>
+            </a:graphic>
+          </wp:inline>
+        </w:drawing>
+      </w:r>
+    </w:p>
+    <w:p>
+      <w:pPr>
+        <w:rPr>
+          <w:b/>
+          <w:bCs/>
+          <w:sz w:val="28"/>
+          <w:szCs w:val="28"/>
+        </w:rPr>
+      </w:pPr>
+    </w:p>
+    <w:p>
+      <w:pPr>
+        <w:pStyle w:val="Heading3"/>
+        <w:rPr>
+          <w:lang w:val="en-US"/>
+        </w:rPr>
+      </w:pPr>
+      <w:bookmarkStart w:id="8" w:name="_Toc213311841"/>
+      <w:r>
+        <w:rPr>
+          <w:lang w:val="en-US"/>
+        </w:rPr>
+        <w:t>ARPU (Average Revenue Per User)</w:t>
+      </w:r>
+      <w:bookmarkEnd w:id="8"/>
+    </w:p>
+    <w:p>
+      <w:pPr>
+        <w:rPr>
+          <w:b/>
+          <w:bCs/>
+          <w:sz w:val="28"/>
+          <w:szCs w:val="28"/>
+        </w:rPr>
+      </w:pPr>
+      <w:r>
+        <w:rPr>
+          <w:b/>
+          <w:bCs/>
+          <w:noProof/>
+          <w:sz w:val="28"/>
+          <w:szCs w:val="28"/>
+        </w:rPr>
+        <w:drawing>
+          <wp:inline distT="0" distB="0" distL="0" distR="0" wp14:anchorId="55939727" wp14:editId="5579DDDB">
+            <wp:extent cx="5400040" cy="2600960"/>
+            <wp:effectExtent l="0" t="0" r="0" b="8890"/>
+            <wp:docPr id="1916052567" name="Imagen 1" descr="A white background with black text&#10;&#10;AI-generated content may be incorrect."/>
+            <wp:cNvGraphicFramePr>
+              <a:graphicFrameLocks xmlns:a="http://schemas.openxmlformats.org/drawingml/2006/main" noChangeAspect="1"/>
+            </wp:cNvGraphicFramePr>
+            <a:graphic xmlns:a="http://schemas.openxmlformats.org/drawingml/2006/main">
+              <a:graphicData uri="http://schemas.openxmlformats.org/drawingml/2006/picture">
+                <pic:pic xmlns:pic="http://schemas.openxmlformats.org/drawingml/2006/picture">
+                  <pic:nvPicPr>
+                    <pic:cNvPr id="1916052567" name="Imagen 1" descr="A white background with black text&#10;&#10;AI-generated content may be incorrect."/>
+                    <pic:cNvPicPr/>
+                  </pic:nvPicPr>
+                  <pic:blipFill>
+                    <a:blip r:embed="rId13"/>
+                    <a:stretch>
+                      <a:fillRect/>
+                    </a:stretch>
+                  </pic:blipFill>
+                  <pic:spPr>
+                    <a:xfrm>
+                      <a:off x="0" y="0"/>
+                      <a:ext cx="5400040" cy="2600960"/>
+                    </a:xfrm>
+                    <a:prstGeom prst="rect">
+                      <a:avLst/>
+                    </a:prstGeom>
+                  </pic:spPr>
+                </pic:pic>
+              </a:graphicData>
+            </a:graphic>
+          </wp:inline>
+        </w:drawing>
+      </w:r>
+    </w:p>
+    <w:p>
+      <w:r>
+        <w:rPr>
+          <w:b/>
+          <w:bCs/>
+          <w:noProof/>
+          <w:sz w:val="28"/>
+          <w:szCs w:val="28"/>
+        </w:rPr>
+        <w:drawing>
+          <wp:inline distT="0" distB="0" distL="0" distR="0" wp14:anchorId="0794D7EB" wp14:editId="742C15E1">
+            <wp:extent cx="3953427" cy="285790"/>
+            <wp:effectExtent l="0" t="0" r="0" b="0"/>
+            <wp:docPr id="547990423" name="Imagen 1"/>
+            <wp:cNvGraphicFramePr>
+              <a:graphicFrameLocks xmlns:a="http://schemas.openxmlformats.org/drawingml/2006/main" noChangeAspect="1"/>
+            </wp:cNvGraphicFramePr>
+            <a:graphic xmlns:a="http://schemas.openxmlformats.org/drawingml/2006/main">
+              <a:graphicData uri="http://schemas.openxmlformats.org/drawingml/2006/picture">
+                <pic:pic xmlns:pic="http://schemas.openxmlformats.org/drawingml/2006/picture">
+                  <pic:nvPicPr>
+                    <pic:cNvPr id="547990423" name=""/>
+                    <pic:cNvPicPr/>
+                  </pic:nvPicPr>
+                  <pic:blipFill>
+                    <a:blip r:embed="rId14"/>
+                    <a:stretch>
+                      <a:fillRect/>
+                    </a:stretch>
+                  </pic:blipFill>
+                  <pic:spPr>
+                    <a:xfrm>
+                      <a:off x="0" y="0"/>
+                      <a:ext cx="3953427" cy="285790"/>
+                    </a:xfrm>
+                    <a:prstGeom prst="rect">
+                      <a:avLst/>
+                    </a:prstGeom>
+                  </pic:spPr>
+                </pic:pic>
+              </a:graphicData>
+            </a:graphic>
+          </wp:inline>
+        </w:drawing>
+      </w:r>
+    </w:p>
+    <w:p>
+      <w:r>
+        <w:br w:type="page"/>
+      </w:r>
+    </w:p>
+    <w:p>
+      <w:pPr>
+        <w:pStyle w:val="Heading2"/>
+      </w:pPr>
+      <w:bookmarkStart w:id="9" w:name="_Toc213311842"/>
+      <w:r>
+        <w:lastRenderedPageBreak/>
+        <w:t>Tabla de referencia de KPIs</w:t>
+      </w:r>
+      <w:bookmarkEnd w:id="9"/>
+    </w:p>
+    <w:p/>
+    <w:p>
+      <w:r>
+        <w:rPr>
+          <w:noProof/>
+        </w:rPr>
+        <w:drawing>
+          <wp:inline distT="0" distB="0" distL="0" distR="0" wp14:anchorId="3464F605" wp14:editId="793AC9E9">
+            <wp:extent cx="4097709" cy="3590925"/>
+            <wp:effectExtent l="0" t="0" r="0" b="0"/>
+            <wp:docPr id="296560896" name="Picture 1"/>
+            <wp:cNvGraphicFramePr>
+              <a:graphicFrameLocks xmlns:a="http://schemas.openxmlformats.org/drawingml/2006/main" noChangeAspect="1"/>
+            </wp:cNvGraphicFramePr>
+            <a:graphic xmlns:a="http://schemas.openxmlformats.org/drawingml/2006/main">
+              <a:graphicData uri="http://schemas.openxmlformats.org/drawingml/2006/picture">
+                <pic:pic xmlns:pic="http://schemas.openxmlformats.org/drawingml/2006/picture">
+                  <pic:nvPicPr>
+                    <pic:cNvPr id="0" name="Picture 1"/>
+                    <pic:cNvPicPr>
+                      <a:picLocks noChangeAspect="1" noChangeArrowheads="1"/>
+                    </pic:cNvPicPr>
+                  </pic:nvPicPr>
+                  <pic:blipFill>
+                    <a:blip r:embed="rId15">
+                      <a:extLst>
+                        <a:ext uri="{28A0092B-C50C-407E-A947-70E740481C1C}">
+                          <a14:useLocalDpi xmlns:a14="http://schemas.microsoft.com/office/drawing/2010/main" val="0"/>
+                        </a:ext>
+                      </a:extLst>
+                    </a:blip>
+                    <a:srcRect/>
+                    <a:stretch>
+                      <a:fillRect/>
+                    </a:stretch>
+                  </pic:blipFill>
+                  <pic:spPr bwMode="auto">
+                    <a:xfrm>
+                      <a:off x="0" y="0"/>
+                      <a:ext cx="4105019" cy="3597331"/>
+                    </a:xfrm>
+                    <a:prstGeom prst="rect">
+                      <a:avLst/>
+                    </a:prstGeom>
+                    <a:noFill/>
+                    <a:ln>
+                      <a:noFill/>
+                    </a:ln>
+                  </pic:spPr>
+                </pic:pic>
+              </a:graphicData>
+            </a:graphic>
+          </wp:inline>
+        </w:drawing>
+      </w:r>
+    </w:p>
+    <w:p>
+      <w:r>
+        <w:rPr>
+          <w:noProof/>
+        </w:rPr>
+        <w:drawing>
+          <wp:inline distT="0" distB="0" distL="0" distR="0" wp14:anchorId="27537734" wp14:editId="7E26998A">
+            <wp:extent cx="4097655" cy="2620762"/>
+            <wp:effectExtent l="0" t="0" r="0" b="8255"/>
+            <wp:docPr id="935362174" name="Picture 2"/>
+            <wp:cNvGraphicFramePr>
+              <a:graphicFrameLocks xmlns:a="http://schemas.openxmlformats.org/drawingml/2006/main" noChangeAspect="1"/>
+            </wp:cNvGraphicFramePr>
+            <a:graphic xmlns:a="http://schemas.openxmlformats.org/drawingml/2006/main">
+              <a:graphicData uri="http://schemas.openxmlformats.org/drawingml/2006/picture">
+                <pic:pic xmlns:pic="http://schemas.openxmlformats.org/drawingml/2006/picture">
+                  <pic:nvPicPr>
+                    <pic:cNvPr id="0" name="Picture 2"/>
+                    <pic:cNvPicPr>
+                      <a:picLocks noChangeAspect="1" noChangeArrowheads="1"/>
+                    </pic:cNvPicPr>
+                  </pic:nvPicPr>
+                  <pic:blipFill>
+                    <a:blip r:embed="rId16">
+                      <a:extLst>
+                        <a:ext uri="{28A0092B-C50C-407E-A947-70E740481C1C}">
+                          <a14:useLocalDpi xmlns:a14="http://schemas.microsoft.com/office/drawing/2010/main" val="0"/>
+                        </a:ext>
+                      </a:extLst>
+                    </a:blip>
+                    <a:srcRect/>
+                    <a:stretch>
+                      <a:fillRect/>
+                    </a:stretch>
+                  </pic:blipFill>
+                  <pic:spPr bwMode="auto">
+                    <a:xfrm>
+                      <a:off x="0" y="0"/>
+                      <a:ext cx="4110761" cy="2629144"/>
+                    </a:xfrm>
+                    <a:prstGeom prst="rect">
+                      <a:avLst/>
+                    </a:prstGeom>
+                    <a:noFill/>
+                    <a:ln>
+                      <a:noFill/>
+                    </a:ln>
+                  </pic:spPr>
+                </pic:pic>
+              </a:graphicData>
+            </a:graphic>
+          </wp:inline>
+        </w:drawing>
+      </w:r>
+    </w:p>
+    <w:p>
+      <w:pPr>
+        <w:sectPr>
+          <w:pgSz w:w="11906" w:h="16838"/>
+          <w:pgMar w:top="1417" w:right="1701" w:bottom="1417" w:left="1701" w:header="708" w:footer="708" w:gutter="0"/>
+          <w:cols w:space="708"/>
+          <w:docGrid w:linePitch="360"/>
+        </w:sectPr>
+      </w:pPr>
+    </w:p>
+    <w:p>
+      <w:pPr>
+        <w:pStyle w:val="Heading1"/>
+        <w:rPr>
+          <w:b w:val="0"/>
+        </w:rPr>
+      </w:pPr>
+      <w:bookmarkStart w:id="10" w:name="_Toc213311843"/>
+      <w:r>
         <w:lastRenderedPageBreak/>
         <w:t>Dominio</w:t>
       </w:r>
       <w:r>
-        <w:rPr>
-          <w:b/>
-          <w:bCs/>
-          <w:sz w:val="40"/>
-          <w:szCs w:val="40"/>
-        </w:rPr>
         <w:t xml:space="preserve"> del sistema</w:t>
       </w:r>
+      <w:bookmarkEnd w:id="10"/>
     </w:p>
     <w:p/>
     <w:p>
@@ -312,9 +2764,9 @@
           <w:noProof/>
         </w:rPr>
         <w:drawing>
-          <wp:inline distT="0" distB="0" distL="0" distR="0" wp14:anchorId="4C97BF23" wp14:editId="255F3DA0">
-            <wp:extent cx="5400040" cy="2723515"/>
-            <wp:effectExtent l="0" t="0" r="0" b="635"/>
+          <wp:inline distT="0" distB="0" distL="0" distR="0" wp14:anchorId="4C97BF23" wp14:editId="3F39DAD0">
+            <wp:extent cx="8669547" cy="4372494"/>
+            <wp:effectExtent l="0" t="0" r="0" b="9525"/>
             <wp:docPr id="341206325" name="Picture 1"/>
             <wp:cNvGraphicFramePr>
               <a:graphicFrameLocks xmlns:a="http://schemas.openxmlformats.org/drawingml/2006/main" noChangeAspect="1"/>
@@ -329,7 +2781,7 @@
                     </pic:cNvPicPr>
                   </pic:nvPicPr>
                   <pic:blipFill>
-                    <a:blip r:embed="rId5">
+                    <a:blip r:embed="rId17">
                       <a:extLst>
                         <a:ext uri="{28A0092B-C50C-407E-A947-70E740481C1C}">
                           <a14:useLocalDpi xmlns:a14="http://schemas.microsoft.com/office/drawing/2010/main" val="0"/>
@@ -344,7 +2796,7 @@
                   <pic:spPr bwMode="auto">
                     <a:xfrm>
                       <a:off x="0" y="0"/>
-                      <a:ext cx="5400040" cy="2723515"/>
+                      <a:ext cx="8686642" cy="4381116"/>
                     </a:xfrm>
                     <a:prstGeom prst="rect">
                       <a:avLst/>
@@ -361,7 +2813,1170 @@
         </w:drawing>
       </w:r>
     </w:p>
+    <w:p>
+      <w:pPr>
+        <w:pStyle w:val="Heading2"/>
+      </w:pPr>
+      <w:bookmarkStart w:id="11" w:name="_Toc213311844"/>
+      <w:r>
+        <w:lastRenderedPageBreak/>
+        <w:t>KPIs</w:t>
+      </w:r>
+      <w:bookmarkEnd w:id="11"/>
+    </w:p>
     <w:p/>
+    <w:tbl>
+      <w:tblPr>
+        <w:tblStyle w:val="TableGrid"/>
+        <w:tblW w:w="13745" w:type="dxa"/>
+        <w:tblLook w:val="04A0" w:firstRow="1" w:lastRow="0" w:firstColumn="1" w:lastColumn="0" w:noHBand="0" w:noVBand="1"/>
+      </w:tblPr>
+      <w:tblGrid>
+        <w:gridCol w:w="1327"/>
+        <w:gridCol w:w="2346"/>
+        <w:gridCol w:w="964"/>
+        <w:gridCol w:w="9108"/>
+      </w:tblGrid>
+      <w:tr>
+        <w:trPr>
+          <w:trHeight w:val="431"/>
+        </w:trPr>
+        <w:tc>
+          <w:tcPr>
+            <w:tcW w:w="0" w:type="auto"/>
+            <w:shd w:val="clear" w:color="auto" w:fill="4472C4" w:themeFill="accent1"/>
+          </w:tcPr>
+          <w:p>
+            <w:pPr>
+              <w:jc w:val="both"/>
+              <w:rPr>
+                <w:b/>
+                <w:bCs/>
+                <w:color w:val="FFFFFF" w:themeColor="background1"/>
+                <w:sz w:val="20"/>
+                <w:szCs w:val="20"/>
+              </w:rPr>
+            </w:pPr>
+            <w:r>
+              <w:rPr>
+                <w:b/>
+                <w:bCs/>
+                <w:color w:val="FFFFFF" w:themeColor="background1"/>
+                <w:sz w:val="20"/>
+                <w:szCs w:val="20"/>
+              </w:rPr>
+              <w:t>Id</w:t>
+            </w:r>
+          </w:p>
+        </w:tc>
+        <w:tc>
+          <w:tcPr>
+            <w:tcW w:w="2412" w:type="dxa"/>
+            <w:shd w:val="clear" w:color="auto" w:fill="4472C4" w:themeFill="accent1"/>
+          </w:tcPr>
+          <w:p>
+            <w:pPr>
+              <w:jc w:val="both"/>
+              <w:rPr>
+                <w:b/>
+                <w:bCs/>
+                <w:color w:val="FFFFFF" w:themeColor="background1"/>
+                <w:sz w:val="20"/>
+                <w:szCs w:val="20"/>
+              </w:rPr>
+            </w:pPr>
+            <w:r>
+              <w:rPr>
+                <w:b/>
+                <w:bCs/>
+                <w:color w:val="FFFFFF" w:themeColor="background1"/>
+                <w:sz w:val="20"/>
+                <w:szCs w:val="20"/>
+              </w:rPr>
+              <w:t>Título</w:t>
+            </w:r>
+          </w:p>
+        </w:tc>
+        <w:tc>
+          <w:tcPr>
+            <w:tcW w:w="968" w:type="dxa"/>
+            <w:shd w:val="clear" w:color="auto" w:fill="4472C4" w:themeFill="accent1"/>
+          </w:tcPr>
+          <w:p>
+            <w:pPr>
+              <w:jc w:val="both"/>
+              <w:rPr>
+                <w:b/>
+                <w:bCs/>
+                <w:color w:val="FFFFFF" w:themeColor="background1"/>
+                <w:sz w:val="20"/>
+                <w:szCs w:val="20"/>
+              </w:rPr>
+            </w:pPr>
+            <w:r>
+              <w:rPr>
+                <w:b/>
+                <w:bCs/>
+                <w:color w:val="FFFFFF" w:themeColor="background1"/>
+                <w:sz w:val="20"/>
+                <w:szCs w:val="20"/>
+              </w:rPr>
+              <w:t>Tipo</w:t>
+            </w:r>
+          </w:p>
+        </w:tc>
+        <w:tc>
+          <w:tcPr>
+            <w:tcW w:w="9519" w:type="dxa"/>
+            <w:shd w:val="clear" w:color="auto" w:fill="4472C4" w:themeFill="accent1"/>
+          </w:tcPr>
+          <w:p>
+            <w:pPr>
+              <w:jc w:val="both"/>
+              <w:rPr>
+                <w:b/>
+                <w:bCs/>
+                <w:color w:val="FFFFFF" w:themeColor="background1"/>
+                <w:sz w:val="20"/>
+                <w:szCs w:val="20"/>
+              </w:rPr>
+            </w:pPr>
+            <w:r>
+              <w:rPr>
+                <w:b/>
+                <w:bCs/>
+                <w:color w:val="FFFFFF" w:themeColor="background1"/>
+                <w:sz w:val="20"/>
+                <w:szCs w:val="20"/>
+              </w:rPr>
+              <w:t>Procedimiento</w:t>
+            </w:r>
+          </w:p>
+        </w:tc>
+      </w:tr>
+      <w:tr>
+        <w:trPr>
+          <w:trHeight w:val="937"/>
+        </w:trPr>
+        <w:tc>
+          <w:tcPr>
+            <w:tcW w:w="0" w:type="auto"/>
+          </w:tcPr>
+          <w:p>
+            <w:pPr>
+              <w:jc w:val="both"/>
+              <w:rPr>
+                <w:sz w:val="20"/>
+                <w:szCs w:val="20"/>
+              </w:rPr>
+            </w:pPr>
+            <w:r>
+              <w:rPr>
+                <w:sz w:val="20"/>
+                <w:szCs w:val="20"/>
+              </w:rPr>
+              <w:t>TP</w:t>
+            </w:r>
+          </w:p>
+        </w:tc>
+        <w:tc>
+          <w:tcPr>
+            <w:tcW w:w="2412" w:type="dxa"/>
+          </w:tcPr>
+          <w:p>
+            <w:pPr>
+              <w:jc w:val="both"/>
+              <w:rPr>
+                <w:sz w:val="20"/>
+                <w:szCs w:val="20"/>
+              </w:rPr>
+            </w:pPr>
+            <w:r>
+              <w:rPr>
+                <w:sz w:val="20"/>
+                <w:szCs w:val="20"/>
+              </w:rPr>
+              <w:t>Throughput</w:t>
+            </w:r>
+          </w:p>
+        </w:tc>
+        <w:tc>
+          <w:tcPr>
+            <w:tcW w:w="968" w:type="dxa"/>
+          </w:tcPr>
+          <w:p>
+            <w:pPr>
+              <w:jc w:val="both"/>
+              <w:rPr>
+                <w:sz w:val="20"/>
+                <w:szCs w:val="20"/>
+              </w:rPr>
+            </w:pPr>
+            <w:r>
+              <w:rPr>
+                <w:sz w:val="20"/>
+                <w:szCs w:val="20"/>
+              </w:rPr>
+              <w:t>Objeto</w:t>
+            </w:r>
+          </w:p>
+          <w:p>
+            <w:pPr>
+              <w:jc w:val="both"/>
+              <w:rPr>
+                <w:sz w:val="20"/>
+                <w:szCs w:val="20"/>
+              </w:rPr>
+            </w:pPr>
+            <w:r>
+              <w:rPr>
+                <w:sz w:val="20"/>
+                <w:szCs w:val="20"/>
+                <w:highlight w:val="yellow"/>
+              </w:rPr>
+              <w:t>(Facility)</w:t>
+            </w:r>
+          </w:p>
+        </w:tc>
+        <w:tc>
+          <w:tcPr>
+            <w:tcW w:w="9519" w:type="dxa"/>
+          </w:tcPr>
+          <w:p>
+            <w:pPr>
+              <w:jc w:val="both"/>
+              <w:rPr>
+                <w:sz w:val="20"/>
+                <w:szCs w:val="20"/>
+              </w:rPr>
+            </w:pPr>
+            <w:r>
+              <w:rPr>
+                <w:sz w:val="20"/>
+                <w:szCs w:val="20"/>
+              </w:rPr>
+              <w:t>Suma de (Personas en la facility  en cada step)</w:t>
+            </w:r>
+          </w:p>
+          <w:p>
+            <w:pPr>
+              <w:jc w:val="both"/>
+              <w:rPr>
+                <w:sz w:val="20"/>
+                <w:szCs w:val="20"/>
+              </w:rPr>
+            </w:pPr>
+            <w:r>
+              <w:rPr>
+                <w:sz w:val="20"/>
+                <w:szCs w:val="20"/>
+              </w:rPr>
+              <w:t xml:space="preserve">dividido por el </w:t>
+            </w:r>
+            <w:commentRangeStart w:id="12"/>
+            <w:r>
+              <w:rPr>
+                <w:sz w:val="20"/>
+                <w:szCs w:val="20"/>
+              </w:rPr>
+              <w:t>número de steps</w:t>
+            </w:r>
+            <w:commentRangeEnd w:id="12"/>
+            <w:r>
+              <w:rPr>
+                <w:rStyle w:val="CommentReference"/>
+                <w:sz w:val="20"/>
+                <w:szCs w:val="20"/>
+              </w:rPr>
+              <w:commentReference w:id="12"/>
+            </w:r>
+          </w:p>
+          <w:p>
+            <w:pPr>
+              <w:jc w:val="both"/>
+              <w:rPr>
+                <w:sz w:val="20"/>
+                <w:szCs w:val="20"/>
+              </w:rPr>
+            </w:pPr>
+            <w:r>
+              <w:rPr>
+                <w:sz w:val="20"/>
+                <w:szCs w:val="20"/>
+              </w:rPr>
+              <w:t>multiplicado por el tiempo en horas de step</w:t>
+            </w:r>
+          </w:p>
+        </w:tc>
+      </w:tr>
+      <w:tr>
+        <w:trPr>
+          <w:trHeight w:val="896"/>
+        </w:trPr>
+        <w:tc>
+          <w:tcPr>
+            <w:tcW w:w="0" w:type="auto"/>
+          </w:tcPr>
+          <w:p>
+            <w:pPr>
+              <w:jc w:val="both"/>
+              <w:rPr>
+                <w:sz w:val="20"/>
+                <w:szCs w:val="20"/>
+              </w:rPr>
+            </w:pPr>
+            <w:commentRangeStart w:id="13"/>
+            <w:r>
+              <w:rPr>
+                <w:sz w:val="20"/>
+                <w:szCs w:val="20"/>
+              </w:rPr>
+              <w:t>AQT</w:t>
+            </w:r>
+            <w:commentRangeEnd w:id="13"/>
+            <w:r>
+              <w:rPr>
+                <w:rStyle w:val="CommentReference"/>
+                <w:sz w:val="20"/>
+                <w:szCs w:val="20"/>
+              </w:rPr>
+              <w:commentReference w:id="13"/>
+            </w:r>
+            <w:r>
+              <w:rPr>
+                <w:sz w:val="20"/>
+                <w:szCs w:val="20"/>
+              </w:rPr>
+              <w:t>_P90</w:t>
+            </w:r>
+          </w:p>
+        </w:tc>
+        <w:tc>
+          <w:tcPr>
+            <w:tcW w:w="2412" w:type="dxa"/>
+          </w:tcPr>
+          <w:p>
+            <w:pPr>
+              <w:jc w:val="both"/>
+              <w:rPr>
+                <w:sz w:val="20"/>
+                <w:szCs w:val="20"/>
+              </w:rPr>
+            </w:pPr>
+            <w:r>
+              <w:rPr>
+                <w:sz w:val="20"/>
+                <w:szCs w:val="20"/>
+              </w:rPr>
+              <w:t>Average Queue Time Percentil 90.</w:t>
+            </w:r>
+          </w:p>
+        </w:tc>
+        <w:tc>
+          <w:tcPr>
+            <w:tcW w:w="968" w:type="dxa"/>
+          </w:tcPr>
+          <w:p>
+            <w:pPr>
+              <w:jc w:val="both"/>
+              <w:rPr>
+                <w:sz w:val="20"/>
+                <w:szCs w:val="20"/>
+              </w:rPr>
+            </w:pPr>
+            <w:r>
+              <w:rPr>
+                <w:sz w:val="20"/>
+                <w:szCs w:val="20"/>
+              </w:rPr>
+              <w:t>Objeto</w:t>
+            </w:r>
+          </w:p>
+          <w:p>
+            <w:pPr>
+              <w:jc w:val="both"/>
+              <w:rPr>
+                <w:sz w:val="20"/>
+                <w:szCs w:val="20"/>
+              </w:rPr>
+            </w:pPr>
+            <w:r>
+              <w:rPr>
+                <w:sz w:val="20"/>
+                <w:szCs w:val="20"/>
+                <w:highlight w:val="yellow"/>
+              </w:rPr>
+              <w:t>(Facility)</w:t>
+            </w:r>
+          </w:p>
+        </w:tc>
+        <w:tc>
+          <w:tcPr>
+            <w:tcW w:w="9519" w:type="dxa"/>
+          </w:tcPr>
+          <w:p>
+            <w:pPr>
+              <w:jc w:val="both"/>
+              <w:rPr>
+                <w:sz w:val="20"/>
+                <w:szCs w:val="20"/>
+              </w:rPr>
+            </w:pPr>
+            <w:r>
+              <w:rPr>
+                <w:sz w:val="20"/>
+                <w:szCs w:val="20"/>
+              </w:rPr>
+              <w:t xml:space="preserve">Registrar tiempos que la persona ha estado esperando </w:t>
+            </w:r>
+            <w:commentRangeStart w:id="14"/>
+            <w:r>
+              <w:rPr>
+                <w:sz w:val="20"/>
+                <w:szCs w:val="20"/>
+              </w:rPr>
+              <w:t>en la cola</w:t>
+            </w:r>
+            <w:commentRangeEnd w:id="14"/>
+            <w:r>
+              <w:rPr>
+                <w:rStyle w:val="CommentReference"/>
+                <w:sz w:val="20"/>
+                <w:szCs w:val="20"/>
+              </w:rPr>
+              <w:commentReference w:id="14"/>
+            </w:r>
+            <w:r>
+              <w:rPr>
+                <w:sz w:val="20"/>
+                <w:szCs w:val="20"/>
+              </w:rPr>
+              <w:t xml:space="preserve"> de una Facility.</w:t>
+            </w:r>
+          </w:p>
+          <w:p>
+            <w:pPr>
+              <w:jc w:val="both"/>
+              <w:rPr>
+                <w:sz w:val="20"/>
+                <w:szCs w:val="20"/>
+              </w:rPr>
+            </w:pPr>
+            <w:r>
+              <w:rPr>
+                <w:sz w:val="20"/>
+                <w:szCs w:val="20"/>
+              </w:rPr>
+              <w:t>Ordenar todos los tiempos de espera y escoger el que marca el percentil 90.</w:t>
+            </w:r>
+          </w:p>
+        </w:tc>
+      </w:tr>
+      <w:tr>
+        <w:trPr>
+          <w:trHeight w:val="937"/>
+        </w:trPr>
+        <w:tc>
+          <w:tcPr>
+            <w:tcW w:w="0" w:type="auto"/>
+          </w:tcPr>
+          <w:p>
+            <w:pPr>
+              <w:jc w:val="both"/>
+              <w:rPr>
+                <w:sz w:val="20"/>
+                <w:szCs w:val="20"/>
+              </w:rPr>
+            </w:pPr>
+            <w:commentRangeStart w:id="15"/>
+            <w:r>
+              <w:rPr>
+                <w:sz w:val="20"/>
+                <w:szCs w:val="20"/>
+              </w:rPr>
+              <w:t>OEE</w:t>
+            </w:r>
+            <w:commentRangeEnd w:id="15"/>
+            <w:r>
+              <w:rPr>
+                <w:rStyle w:val="CommentReference"/>
+                <w:sz w:val="20"/>
+                <w:szCs w:val="20"/>
+              </w:rPr>
+              <w:commentReference w:id="15"/>
+            </w:r>
+          </w:p>
+        </w:tc>
+        <w:tc>
+          <w:tcPr>
+            <w:tcW w:w="2412" w:type="dxa"/>
+          </w:tcPr>
+          <w:p>
+            <w:pPr>
+              <w:jc w:val="both"/>
+              <w:rPr>
+                <w:sz w:val="20"/>
+                <w:szCs w:val="20"/>
+              </w:rPr>
+            </w:pPr>
+            <w:r>
+              <w:rPr>
+                <w:sz w:val="20"/>
+                <w:szCs w:val="20"/>
+              </w:rPr>
+              <w:t>Overall Equipment Efectiveness</w:t>
+            </w:r>
+          </w:p>
+        </w:tc>
+        <w:tc>
+          <w:tcPr>
+            <w:tcW w:w="968" w:type="dxa"/>
+          </w:tcPr>
+          <w:p>
+            <w:pPr>
+              <w:jc w:val="both"/>
+              <w:rPr>
+                <w:sz w:val="20"/>
+                <w:szCs w:val="20"/>
+              </w:rPr>
+            </w:pPr>
+            <w:r>
+              <w:rPr>
+                <w:sz w:val="20"/>
+                <w:szCs w:val="20"/>
+              </w:rPr>
+              <w:t>Objeto</w:t>
+            </w:r>
+          </w:p>
+          <w:p>
+            <w:pPr>
+              <w:jc w:val="both"/>
+              <w:rPr>
+                <w:sz w:val="20"/>
+                <w:szCs w:val="20"/>
+              </w:rPr>
+            </w:pPr>
+            <w:r>
+              <w:rPr>
+                <w:sz w:val="20"/>
+                <w:szCs w:val="20"/>
+              </w:rPr>
+              <w:t>(Facility)</w:t>
+            </w:r>
+          </w:p>
+        </w:tc>
+        <w:tc>
+          <w:tcPr>
+            <w:tcW w:w="9519" w:type="dxa"/>
+          </w:tcPr>
+          <w:p>
+            <w:pPr>
+              <w:jc w:val="both"/>
+              <w:rPr>
+                <w:sz w:val="20"/>
+                <w:szCs w:val="20"/>
+              </w:rPr>
+            </w:pPr>
+            <w:r>
+              <w:rPr>
+                <w:sz w:val="20"/>
+                <w:szCs w:val="20"/>
+              </w:rPr>
+              <w:t>Calcular factor A:</w:t>
+            </w:r>
+          </w:p>
+          <w:p>
+            <w:pPr>
+              <w:ind w:left="708"/>
+              <w:jc w:val="both"/>
+              <w:rPr>
+                <w:sz w:val="20"/>
+                <w:szCs w:val="20"/>
+              </w:rPr>
+            </w:pPr>
+            <w:r>
+              <w:rPr>
+                <w:sz w:val="20"/>
+                <w:szCs w:val="20"/>
+              </w:rPr>
+              <w:t xml:space="preserve">Durante la simulación, contabilizar steps en que la Facility </w:t>
+            </w:r>
+            <w:commentRangeStart w:id="16"/>
+            <w:r>
+              <w:rPr>
+                <w:sz w:val="20"/>
+                <w:szCs w:val="20"/>
+              </w:rPr>
+              <w:t xml:space="preserve">está disponible </w:t>
+            </w:r>
+            <w:commentRangeEnd w:id="16"/>
+            <w:r>
+              <w:rPr>
+                <w:rStyle w:val="CommentReference"/>
+                <w:sz w:val="20"/>
+                <w:szCs w:val="20"/>
+              </w:rPr>
+              <w:commentReference w:id="16"/>
+            </w:r>
+            <w:r>
+              <w:rPr>
+                <w:sz w:val="20"/>
+                <w:szCs w:val="20"/>
+              </w:rPr>
+              <w:t>y dividirlo entre steps totales.</w:t>
+            </w:r>
+          </w:p>
+          <w:p>
+            <w:pPr>
+              <w:jc w:val="both"/>
+              <w:rPr>
+                <w:sz w:val="20"/>
+                <w:szCs w:val="20"/>
+              </w:rPr>
+            </w:pPr>
+            <w:r>
+              <w:rPr>
+                <w:sz w:val="20"/>
+                <w:szCs w:val="20"/>
+              </w:rPr>
+              <w:t xml:space="preserve">Calcular factor </w:t>
+            </w:r>
+            <w:r>
+              <w:rPr>
+                <w:sz w:val="20"/>
+                <w:szCs w:val="20"/>
+              </w:rPr>
+              <w:t>P:</w:t>
+            </w:r>
+          </w:p>
+          <w:p>
+            <w:pPr>
+              <w:ind w:left="708"/>
+              <w:jc w:val="both"/>
+              <w:rPr>
+                <w:sz w:val="20"/>
+                <w:szCs w:val="20"/>
+              </w:rPr>
+            </w:pPr>
+            <w:r>
+              <w:rPr>
+                <w:sz w:val="20"/>
+                <w:szCs w:val="20"/>
+              </w:rPr>
+              <w:t xml:space="preserve">Contabilizar </w:t>
+            </w:r>
+            <w:commentRangeStart w:id="17"/>
+            <w:r>
+              <w:rPr>
+                <w:sz w:val="20"/>
+                <w:szCs w:val="20"/>
+              </w:rPr>
+              <w:t>cuántos visitantes procesa en cada servicio y</w:t>
+            </w:r>
+            <w:commentRangeEnd w:id="17"/>
+            <w:r>
+              <w:rPr>
+                <w:rStyle w:val="CommentReference"/>
+                <w:sz w:val="20"/>
+                <w:szCs w:val="20"/>
+              </w:rPr>
+              <w:commentReference w:id="17"/>
+            </w:r>
+            <w:r>
+              <w:rPr>
+                <w:sz w:val="20"/>
+                <w:szCs w:val="20"/>
+              </w:rPr>
+              <w:t xml:space="preserve"> </w:t>
+            </w:r>
+            <w:r>
+              <w:rPr>
+                <w:sz w:val="20"/>
+                <w:szCs w:val="20"/>
+              </w:rPr>
+              <w:t xml:space="preserve">dividirlos </w:t>
+            </w:r>
+            <w:commentRangeStart w:id="18"/>
+            <w:r>
+              <w:rPr>
+                <w:sz w:val="20"/>
+                <w:szCs w:val="20"/>
+              </w:rPr>
+              <w:t>entre los que podría proces</w:t>
+            </w:r>
+            <w:r>
+              <w:rPr>
+                <w:sz w:val="20"/>
+                <w:szCs w:val="20"/>
+              </w:rPr>
+              <w:t>ar</w:t>
+            </w:r>
+            <w:commentRangeEnd w:id="18"/>
+            <w:r>
+              <w:rPr>
+                <w:rStyle w:val="CommentReference"/>
+                <w:sz w:val="20"/>
+                <w:szCs w:val="20"/>
+              </w:rPr>
+              <w:commentReference w:id="18"/>
+            </w:r>
+            <w:r>
+              <w:rPr>
+                <w:sz w:val="20"/>
+                <w:szCs w:val="20"/>
+              </w:rPr>
+              <w:t>.</w:t>
+            </w:r>
+          </w:p>
+          <w:p>
+            <w:pPr>
+              <w:jc w:val="both"/>
+              <w:rPr>
+                <w:sz w:val="20"/>
+                <w:szCs w:val="20"/>
+              </w:rPr>
+            </w:pPr>
+            <w:r>
+              <w:rPr>
+                <w:sz w:val="20"/>
+                <w:szCs w:val="20"/>
+              </w:rPr>
+              <w:t xml:space="preserve">Calcular factor </w:t>
+            </w:r>
+            <w:r>
+              <w:rPr>
+                <w:sz w:val="20"/>
+                <w:szCs w:val="20"/>
+              </w:rPr>
+              <w:t>Q:</w:t>
+            </w:r>
+          </w:p>
+          <w:p>
+            <w:pPr>
+              <w:ind w:left="708"/>
+              <w:jc w:val="both"/>
+              <w:rPr>
+                <w:sz w:val="20"/>
+                <w:szCs w:val="20"/>
+              </w:rPr>
+            </w:pPr>
+            <w:r>
+              <w:rPr>
+                <w:sz w:val="20"/>
+                <w:szCs w:val="20"/>
+              </w:rPr>
+              <w:t>Contabilizar cuántos servicios-persona no han tenido fallo y dividirlo por el total de servicios-persona.</w:t>
+            </w:r>
+          </w:p>
+          <w:p>
+            <w:pPr>
+              <w:jc w:val="both"/>
+              <w:rPr>
+                <w:sz w:val="20"/>
+                <w:szCs w:val="20"/>
+              </w:rPr>
+            </w:pPr>
+            <w:r>
+              <w:rPr>
+                <w:sz w:val="20"/>
+                <w:szCs w:val="20"/>
+              </w:rPr>
+              <w:t>Multiplicar factores A, P y Q</w:t>
+            </w:r>
+          </w:p>
+        </w:tc>
+      </w:tr>
+      <w:tr>
+        <w:trPr>
+          <w:trHeight w:val="896"/>
+        </w:trPr>
+        <w:tc>
+          <w:tcPr>
+            <w:tcW w:w="0" w:type="auto"/>
+          </w:tcPr>
+          <w:p>
+            <w:pPr>
+              <w:jc w:val="both"/>
+              <w:rPr>
+                <w:sz w:val="20"/>
+                <w:szCs w:val="20"/>
+              </w:rPr>
+            </w:pPr>
+            <w:r>
+              <w:rPr>
+                <w:sz w:val="20"/>
+                <w:szCs w:val="20"/>
+              </w:rPr>
+              <w:t>ECV</w:t>
+            </w:r>
+          </w:p>
+        </w:tc>
+        <w:tc>
+          <w:tcPr>
+            <w:tcW w:w="2412" w:type="dxa"/>
+          </w:tcPr>
+          <w:p>
+            <w:pPr>
+              <w:jc w:val="both"/>
+              <w:rPr>
+                <w:sz w:val="20"/>
+                <w:szCs w:val="20"/>
+              </w:rPr>
+            </w:pPr>
+            <w:r>
+              <w:rPr>
+                <w:sz w:val="20"/>
+                <w:szCs w:val="20"/>
+              </w:rPr>
+              <w:t>Energy Consumed per Visitor</w:t>
+            </w:r>
+          </w:p>
+        </w:tc>
+        <w:tc>
+          <w:tcPr>
+            <w:tcW w:w="968" w:type="dxa"/>
+          </w:tcPr>
+          <w:p>
+            <w:pPr>
+              <w:jc w:val="both"/>
+              <w:rPr>
+                <w:sz w:val="20"/>
+                <w:szCs w:val="20"/>
+              </w:rPr>
+            </w:pPr>
+            <w:r>
+              <w:rPr>
+                <w:sz w:val="20"/>
+                <w:szCs w:val="20"/>
+              </w:rPr>
+              <w:t>General</w:t>
+            </w:r>
+          </w:p>
+        </w:tc>
+        <w:tc>
+          <w:tcPr>
+            <w:tcW w:w="9519" w:type="dxa"/>
+          </w:tcPr>
+          <w:p>
+            <w:pPr>
+              <w:jc w:val="both"/>
+              <w:rPr>
+                <w:sz w:val="20"/>
+                <w:szCs w:val="20"/>
+              </w:rPr>
+            </w:pPr>
+            <w:r>
+              <w:rPr>
+                <w:sz w:val="20"/>
+                <w:szCs w:val="20"/>
+              </w:rPr>
+              <w:t>Contabilizar consumo energético total.</w:t>
+            </w:r>
+          </w:p>
+          <w:p>
+            <w:pPr>
+              <w:jc w:val="both"/>
+              <w:rPr>
+                <w:sz w:val="20"/>
+                <w:szCs w:val="20"/>
+              </w:rPr>
+            </w:pPr>
+            <w:r>
+              <w:rPr>
+                <w:sz w:val="20"/>
+                <w:szCs w:val="20"/>
+              </w:rPr>
+              <w:t>Contabilizar visitantes totales.</w:t>
+            </w:r>
+          </w:p>
+          <w:p>
+            <w:pPr>
+              <w:jc w:val="both"/>
+              <w:rPr>
+                <w:sz w:val="20"/>
+                <w:szCs w:val="20"/>
+              </w:rPr>
+            </w:pPr>
+            <w:r>
+              <w:rPr>
+                <w:sz w:val="20"/>
+                <w:szCs w:val="20"/>
+              </w:rPr>
+              <w:t xml:space="preserve">Dividir lo primero por lo segundo. </w:t>
+            </w:r>
+          </w:p>
+        </w:tc>
+      </w:tr>
+      <w:tr>
+        <w:trPr>
+          <w:trHeight w:val="896"/>
+        </w:trPr>
+        <w:tc>
+          <w:tcPr>
+            <w:tcW w:w="0" w:type="auto"/>
+          </w:tcPr>
+          <w:p>
+            <w:pPr>
+              <w:jc w:val="both"/>
+              <w:rPr>
+                <w:sz w:val="20"/>
+                <w:szCs w:val="20"/>
+              </w:rPr>
+            </w:pPr>
+            <w:commentRangeStart w:id="19"/>
+            <w:r>
+              <w:rPr>
+                <w:sz w:val="20"/>
+                <w:szCs w:val="20"/>
+              </w:rPr>
+              <w:t>NPS</w:t>
+            </w:r>
+            <w:commentRangeEnd w:id="19"/>
+            <w:r>
+              <w:rPr>
+                <w:rStyle w:val="CommentReference"/>
+                <w:sz w:val="20"/>
+                <w:szCs w:val="20"/>
+              </w:rPr>
+              <w:commentReference w:id="19"/>
+            </w:r>
+          </w:p>
+        </w:tc>
+        <w:tc>
+          <w:tcPr>
+            <w:tcW w:w="2412" w:type="dxa"/>
+          </w:tcPr>
+          <w:p>
+            <w:pPr>
+              <w:jc w:val="both"/>
+              <w:rPr>
+                <w:sz w:val="20"/>
+                <w:szCs w:val="20"/>
+              </w:rPr>
+            </w:pPr>
+            <w:r>
+              <w:rPr>
+                <w:sz w:val="20"/>
+                <w:szCs w:val="20"/>
+              </w:rPr>
+              <w:t>Net Promoter Score</w:t>
+            </w:r>
+          </w:p>
+        </w:tc>
+        <w:tc>
+          <w:tcPr>
+            <w:tcW w:w="968" w:type="dxa"/>
+          </w:tcPr>
+          <w:p>
+            <w:pPr>
+              <w:jc w:val="both"/>
+              <w:rPr>
+                <w:sz w:val="20"/>
+                <w:szCs w:val="20"/>
+              </w:rPr>
+            </w:pPr>
+            <w:r>
+              <w:rPr>
+                <w:sz w:val="20"/>
+                <w:szCs w:val="20"/>
+              </w:rPr>
+              <w:t>General</w:t>
+            </w:r>
+          </w:p>
+        </w:tc>
+        <w:tc>
+          <w:tcPr>
+            <w:tcW w:w="9519" w:type="dxa"/>
+          </w:tcPr>
+          <w:p>
+            <w:pPr>
+              <w:jc w:val="both"/>
+              <w:rPr>
+                <w:sz w:val="20"/>
+                <w:szCs w:val="20"/>
+              </w:rPr>
+            </w:pPr>
+            <w:r>
+              <w:rPr>
+                <w:sz w:val="20"/>
+                <w:szCs w:val="20"/>
+              </w:rPr>
+              <w:t>Contabilizar personas que valoran su experiencia de 9 a 10 y dividirlas entre personas totales</w:t>
+            </w:r>
+          </w:p>
+          <w:p>
+            <w:pPr>
+              <w:jc w:val="both"/>
+              <w:rPr>
+                <w:sz w:val="20"/>
+                <w:szCs w:val="20"/>
+              </w:rPr>
+            </w:pPr>
+            <w:r>
+              <w:rPr>
+                <w:sz w:val="20"/>
+                <w:szCs w:val="20"/>
+              </w:rPr>
+              <w:t>Contabilizar personas que valoran su experiencia de 1 a 6</w:t>
+            </w:r>
+            <w:r>
+              <w:rPr>
+                <w:sz w:val="20"/>
+                <w:szCs w:val="20"/>
+              </w:rPr>
+              <w:t xml:space="preserve"> y dividirlas entre personas totales</w:t>
+            </w:r>
+          </w:p>
+          <w:p>
+            <w:pPr>
+              <w:jc w:val="both"/>
+              <w:rPr>
+                <w:sz w:val="20"/>
+                <w:szCs w:val="20"/>
+              </w:rPr>
+            </w:pPr>
+            <w:r>
+              <w:rPr>
+                <w:sz w:val="20"/>
+                <w:szCs w:val="20"/>
+              </w:rPr>
+              <w:t>Restar lo segundo de lo primero</w:t>
+            </w:r>
+          </w:p>
+          <w:p>
+            <w:pPr>
+              <w:jc w:val="both"/>
+              <w:rPr>
+                <w:sz w:val="20"/>
+                <w:szCs w:val="20"/>
+              </w:rPr>
+            </w:pPr>
+            <w:r>
+              <w:rPr>
+                <w:sz w:val="20"/>
+                <w:szCs w:val="20"/>
+              </w:rPr>
+              <w:t>Multiplicar por 100</w:t>
+            </w:r>
+          </w:p>
+        </w:tc>
+      </w:tr>
+      <w:tr>
+        <w:trPr>
+          <w:trHeight w:val="896"/>
+        </w:trPr>
+        <w:tc>
+          <w:tcPr>
+            <w:tcW w:w="0" w:type="auto"/>
+          </w:tcPr>
+          <w:p>
+            <w:pPr>
+              <w:jc w:val="both"/>
+              <w:rPr>
+                <w:sz w:val="20"/>
+                <w:szCs w:val="20"/>
+              </w:rPr>
+            </w:pPr>
+            <w:commentRangeStart w:id="20"/>
+            <w:r>
+              <w:rPr>
+                <w:sz w:val="20"/>
+                <w:szCs w:val="20"/>
+              </w:rPr>
+              <w:t>ARPU</w:t>
+            </w:r>
+            <w:commentRangeEnd w:id="20"/>
+            <w:r>
+              <w:rPr>
+                <w:rStyle w:val="CommentReference"/>
+                <w:sz w:val="20"/>
+                <w:szCs w:val="20"/>
+              </w:rPr>
+              <w:commentReference w:id="20"/>
+            </w:r>
+          </w:p>
+        </w:tc>
+        <w:tc>
+          <w:tcPr>
+            <w:tcW w:w="2412" w:type="dxa"/>
+          </w:tcPr>
+          <w:p>
+            <w:pPr>
+              <w:jc w:val="both"/>
+              <w:rPr>
+                <w:sz w:val="20"/>
+                <w:szCs w:val="20"/>
+              </w:rPr>
+            </w:pPr>
+            <w:r>
+              <w:rPr>
+                <w:sz w:val="20"/>
+                <w:szCs w:val="20"/>
+              </w:rPr>
+              <w:t>Average Revenue Per User</w:t>
+            </w:r>
+          </w:p>
+        </w:tc>
+        <w:tc>
+          <w:tcPr>
+            <w:tcW w:w="968" w:type="dxa"/>
+          </w:tcPr>
+          <w:p>
+            <w:pPr>
+              <w:jc w:val="both"/>
+              <w:rPr>
+                <w:sz w:val="20"/>
+                <w:szCs w:val="20"/>
+              </w:rPr>
+            </w:pPr>
+            <w:r>
+              <w:rPr>
+                <w:sz w:val="20"/>
+                <w:szCs w:val="20"/>
+              </w:rPr>
+              <w:t>General</w:t>
+            </w:r>
+          </w:p>
+        </w:tc>
+        <w:tc>
+          <w:tcPr>
+            <w:tcW w:w="9519" w:type="dxa"/>
+          </w:tcPr>
+          <w:p>
+            <w:pPr>
+              <w:jc w:val="both"/>
+              <w:rPr>
+                <w:sz w:val="20"/>
+                <w:szCs w:val="20"/>
+              </w:rPr>
+            </w:pPr>
+            <w:r>
+              <w:rPr>
+                <w:sz w:val="20"/>
+                <w:szCs w:val="20"/>
+              </w:rPr>
+              <w:t>Contabilizar ingresos totales</w:t>
+            </w:r>
+          </w:p>
+          <w:p>
+            <w:pPr>
+              <w:jc w:val="both"/>
+              <w:rPr>
+                <w:sz w:val="20"/>
+                <w:szCs w:val="20"/>
+              </w:rPr>
+            </w:pPr>
+            <w:r>
+              <w:rPr>
+                <w:sz w:val="20"/>
+                <w:szCs w:val="20"/>
+              </w:rPr>
+              <w:t>Dividirlo entre número de visitantes.</w:t>
+            </w:r>
+          </w:p>
+        </w:tc>
+      </w:tr>
+    </w:tbl>
     <w:p>
       <w:pPr>
         <w:rPr>
@@ -370,36 +3985,27 @@
           <w:sz w:val="28"/>
           <w:szCs w:val="28"/>
         </w:rPr>
-      </w:pPr>
-      <w:r>
-        <w:rPr>
-          <w:b/>
-          <w:bCs/>
-          <w:sz w:val="28"/>
-          <w:szCs w:val="28"/>
-        </w:rPr>
-        <w:br w:type="page"/>
-      </w:r>
-    </w:p>
-    <w:p>
-      <w:pPr>
-        <w:rPr>
-          <w:b/>
-          <w:bCs/>
-          <w:sz w:val="40"/>
-          <w:szCs w:val="40"/>
-        </w:rPr>
-      </w:pPr>
-      <w:r>
-        <w:rPr>
-          <w:b/>
-          <w:bCs/>
-          <w:sz w:val="40"/>
-          <w:szCs w:val="40"/>
-        </w:rPr>
+        <w:sectPr>
+          <w:pgSz w:w="16838" w:h="11906" w:orient="landscape"/>
+          <w:pgMar w:top="1701" w:right="1417" w:bottom="1701" w:left="1417" w:header="708" w:footer="708" w:gutter="0"/>
+          <w:cols w:space="708"/>
+          <w:docGrid w:linePitch="360"/>
+        </w:sectPr>
+      </w:pPr>
+    </w:p>
+    <w:p>
+      <w:pPr>
+        <w:pStyle w:val="Heading1"/>
+        <w:rPr>
+          <w:b w:val="0"/>
+        </w:rPr>
+      </w:pPr>
+      <w:bookmarkStart w:id="21" w:name="_Toc213311845"/>
+      <w:r>
         <w:lastRenderedPageBreak/>
         <w:t>Arquitectura del sistema</w:t>
       </w:r>
+      <w:bookmarkEnd w:id="21"/>
     </w:p>
     <w:p>
       <w:pPr>
@@ -446,7 +4052,7 @@
                     </pic:cNvPicPr>
                   </pic:nvPicPr>
                   <pic:blipFill>
-                    <a:blip r:embed="rId6">
+                    <a:blip r:embed="rId22">
                       <a:extLst>
                         <a:ext uri="{28A0092B-C50C-407E-A947-70E740481C1C}">
                           <a14:useLocalDpi xmlns:a14="http://schemas.microsoft.com/office/drawing/2010/main" val="0"/>
@@ -750,22 +4356,16 @@
     <w:p/>
     <w:p>
       <w:pPr>
-        <w:rPr>
-          <w:b/>
-          <w:bCs/>
-          <w:sz w:val="40"/>
-          <w:szCs w:val="40"/>
-        </w:rPr>
-      </w:pPr>
-      <w:r>
-        <w:rPr>
-          <w:b/>
-          <w:bCs/>
-          <w:sz w:val="40"/>
-          <w:szCs w:val="40"/>
-        </w:rPr>
+        <w:pStyle w:val="Heading2"/>
+        <w:rPr>
+          <w:b w:val="0"/>
+        </w:rPr>
+      </w:pPr>
+      <w:bookmarkStart w:id="22" w:name="_Toc213311846"/>
+      <w:r>
         <w:t>Simulator core</w:t>
       </w:r>
+      <w:bookmarkEnd w:id="22"/>
     </w:p>
     <w:p>
       <w:pPr>
@@ -821,7 +4421,7 @@
                     </pic:cNvPicPr>
                   </pic:nvPicPr>
                   <pic:blipFill>
-                    <a:blip r:embed="rId7">
+                    <a:blip r:embed="rId23">
                       <a:extLst>
                         <a:ext uri="{28A0092B-C50C-407E-A947-70E740481C1C}">
                           <a14:useLocalDpi xmlns:a14="http://schemas.microsoft.com/office/drawing/2010/main" val="0"/>
@@ -861,6 +4461,359 @@
     </w:sectPr>
   </w:body>
 </w:document>
+</file>
+
+<file path=word/comments.xml><?xml version="1.0" encoding="utf-8"?>
+<w:comments xmlns:wpc="http://schemas.microsoft.com/office/word/2010/wordprocessingCanvas" xmlns:cx="http://schemas.microsoft.com/office/drawing/2014/chartex" xmlns:cx1="http://schemas.microsoft.com/office/drawing/2015/9/8/chartex" xmlns:cx2="http://schemas.microsoft.com/office/drawing/2015/10/21/chartex" xmlns:cx3="http://schemas.microsoft.com/office/drawing/2016/5/9/chartex" xmlns:cx4="http://schemas.microsoft.com/office/drawing/2016/5/10/chartex" xmlns:cx5="http://schemas.microsoft.com/office/drawing/2016/5/11/chartex" xmlns:cx6="http://schemas.microsoft.com/office/drawing/2016/5/12/chartex" xmlns:cx7="http://schemas.microsoft.com/office/drawing/2016/5/13/chartex" xmlns:cx8="http://schemas.microsoft.com/office/drawing/2016/5/14/chartex" xmlns:mc="http://schemas.openxmlformats.org/markup-compatibility/2006" xmlns:aink="http://schemas.microsoft.com/office/drawing/2016/ink" xmlns:am3d="http://schemas.microsoft.com/office/drawing/2017/model3d" xmlns:o="urn:schemas-microsoft-com:office:office" xmlns:oel="http://schemas.microsoft.com/office/2019/extlst" xmlns:r="http://schemas.openxmlformats.org/officeDocument/2006/relationships" xmlns:m="http://schemas.openxmlformats.org/officeDocument/2006/math" xmlns:v="urn:schemas-microsoft-com:vml" xmlns:wp14="http://schemas.microsoft.com/office/word/2010/wordprocessingDrawing" xmlns:wp="http://schemas.openxmlformats.org/drawingml/2006/wordprocessingDrawing" xmlns:w10="urn:schemas-microsoft-com:office:word" xmlns:w="http://schemas.openxmlformats.org/wordprocessingml/2006/main" xmlns:w14="http://schemas.microsoft.com/office/word/2010/wordml" xmlns:w15="http://schemas.microsoft.com/office/word/2012/wordml" xmlns:w16cex="http://schemas.microsoft.com/office/word/2018/wordml/cex" xmlns:w16cid="http://schemas.microsoft.com/office/word/2016/wordml/cid" xmlns:w16="http://schemas.microsoft.com/office/word/2018/wordml" xmlns:w16du="http://schemas.microsoft.com/office/word/2023/wordml/word16du" xmlns:w16sdtdh="http://schemas.microsoft.com/office/word/2020/wordml/sdtdatahash" xmlns:w16sdtfl="http://schemas.microsoft.com/office/word/2024/wordml/sdtformatlock" xmlns:w16se="http://schemas.microsoft.com/office/word/2015/wordml/symex" xmlns:wpg="http://schemas.microsoft.com/office/word/2010/wordprocessingGroup" xmlns:wpi="http://schemas.microsoft.com/office/word/2010/wordprocessingInk" xmlns:wne="http://schemas.microsoft.com/office/word/2006/wordml" xmlns:wps="http://schemas.microsoft.com/office/word/2010/wordprocessingShape" mc:Ignorable="w14 w15 w16se w16cid w16 w16cex w16sdtdh w16sdtfl w16du wp14">
+  <w:comment w:id="12" w:author="Josep Maria Solis" w:date="2025-11-06T08:16:00Z" w:initials="jS">
+    <w:p>
+      <w:pPr>
+        <w:pStyle w:val="CommentText"/>
+      </w:pPr>
+      <w:r>
+        <w:rPr>
+          <w:rStyle w:val="CommentReference"/>
+        </w:rPr>
+        <w:annotationRef/>
+      </w:r>
+      <w:r>
+        <w:t>Esto asume que la facility ha estado operativa todos los steps</w:t>
+      </w:r>
+    </w:p>
+  </w:comment>
+  <w:comment w:id="13" w:author="Josep Maria Solis" w:date="2025-11-06T08:10:00Z" w:initials="jS">
+    <w:p>
+      <w:pPr>
+        <w:pStyle w:val="CommentText"/>
+      </w:pPr>
+      <w:r>
+        <w:rPr>
+          <w:rStyle w:val="CommentReference"/>
+        </w:rPr>
+        <w:annotationRef/>
+      </w:r>
+      <w:r>
+        <w:rPr>
+          <w:color w:val="FF0000"/>
+        </w:rPr>
+        <w:t>Parece que siempre hablamos de media, pero en la tabla de requisitos pone mediana en la meta fijada.</w:t>
+      </w:r>
+    </w:p>
+    <w:p>
+      <w:pPr>
+        <w:pStyle w:val="CommentText"/>
+      </w:pPr>
+    </w:p>
+    <w:p>
+      <w:pPr>
+        <w:pStyle w:val="CommentText"/>
+      </w:pPr>
+      <w:r>
+        <w:rPr>
+          <w:color w:val="FF0000"/>
+        </w:rPr>
+        <w:t>Asumo que nunca se va a necesitar el AQT por separado sin que sea el P90.</w:t>
+      </w:r>
+    </w:p>
+  </w:comment>
+  <w:comment w:id="14" w:author="Josep Maria Solis" w:date="2025-11-06T08:20:00Z" w:initials="jS">
+    <w:p>
+      <w:pPr>
+        <w:pStyle w:val="CommentText"/>
+      </w:pPr>
+      <w:r>
+        <w:rPr>
+          <w:rStyle w:val="CommentReference"/>
+        </w:rPr>
+        <w:annotationRef/>
+      </w:r>
+      <w:r>
+        <w:t>Falta modelar la Facility a que la persona desea entrar en cada momento.</w:t>
+      </w:r>
+    </w:p>
+    <w:p>
+      <w:pPr>
+        <w:pStyle w:val="CommentText"/>
+      </w:pPr>
+      <w:r>
+        <w:t>Y la cola de una facility.</w:t>
+      </w:r>
+    </w:p>
+  </w:comment>
+  <w:comment w:id="15" w:author="Josep Maria Solis" w:date="2025-11-06T08:10:00Z" w:initials="jS">
+    <w:p>
+      <w:pPr>
+        <w:pStyle w:val="CommentText"/>
+      </w:pPr>
+      <w:r>
+        <w:rPr>
+          <w:rStyle w:val="CommentReference"/>
+        </w:rPr>
+        <w:annotationRef/>
+      </w:r>
+      <w:r>
+        <w:rPr>
+          <w:color w:val="FF0000"/>
+        </w:rPr>
+        <w:t>No me queda claro. ¿Qué quiere decir productividad?</w:t>
+      </w:r>
+    </w:p>
+    <w:p>
+      <w:pPr>
+        <w:pStyle w:val="CommentText"/>
+      </w:pPr>
+      <w:r>
+        <w:rPr>
+          <w:color w:val="FF0000"/>
+        </w:rPr>
+        <w:t>Para simularlo, tenemos que crear un modelo que provoque los fallos. Puede ser complejo.</w:t>
+      </w:r>
+    </w:p>
+  </w:comment>
+  <w:comment w:id="16" w:author="Josep Maria Solis" w:date="2025-11-06T08:29:00Z" w:initials="jS">
+    <w:p>
+      <w:pPr>
+        <w:pStyle w:val="CommentText"/>
+      </w:pPr>
+      <w:r>
+        <w:rPr>
+          <w:rStyle w:val="CommentReference"/>
+        </w:rPr>
+        <w:annotationRef/>
+      </w:r>
+      <w:r>
+        <w:t>Falta modelar si la facility está disponible o no y qué lo determina.</w:t>
+      </w:r>
+    </w:p>
+  </w:comment>
+  <w:comment w:id="17" w:author="Josep Maria Solis" w:date="2025-11-06T08:32:00Z" w:initials="jS">
+    <w:p>
+      <w:pPr>
+        <w:pStyle w:val="CommentText"/>
+      </w:pPr>
+      <w:r>
+        <w:rPr>
+          <w:rStyle w:val="CommentReference"/>
+        </w:rPr>
+        <w:annotationRef/>
+      </w:r>
+      <w:r>
+        <w:t>Esto asume que “productividad” significa que la atracción esté llena, no tiene en cuenta el dinero generado o el coste de que esté funcionando.</w:t>
+      </w:r>
+    </w:p>
+    <w:p>
+      <w:pPr>
+        <w:pStyle w:val="CommentText"/>
+      </w:pPr>
+    </w:p>
+    <w:p>
+      <w:pPr>
+        <w:pStyle w:val="CommentText"/>
+      </w:pPr>
+      <w:r>
+        <w:t>Falta modelar también las personas procesadas por servicio.</w:t>
+      </w:r>
+    </w:p>
+  </w:comment>
+  <w:comment w:id="18" w:author="Josep Maria Solis" w:date="2025-11-06T08:33:00Z" w:initials="jS">
+    <w:p>
+      <w:pPr>
+        <w:pStyle w:val="CommentText"/>
+      </w:pPr>
+      <w:r>
+        <w:rPr>
+          <w:rStyle w:val="CommentReference"/>
+        </w:rPr>
+        <w:annotationRef/>
+      </w:r>
+      <w:r>
+        <w:t>Falta modelar la capacidad de la Facility</w:t>
+      </w:r>
+    </w:p>
+  </w:comment>
+  <w:comment w:id="19" w:author="Josep Maria Solis" w:date="2025-11-06T08:11:00Z" w:initials="jS">
+    <w:p>
+      <w:pPr>
+        <w:pStyle w:val="CommentText"/>
+      </w:pPr>
+      <w:r>
+        <w:rPr>
+          <w:rStyle w:val="CommentReference"/>
+        </w:rPr>
+        <w:annotationRef/>
+      </w:r>
+      <w:r>
+        <w:rPr>
+          <w:color w:val="FF0000"/>
+        </w:rPr>
+        <w:t>Para simularlo, tenemos que crear un modelo de qué provoca los fallos. Puede ser complejo.</w:t>
+      </w:r>
+    </w:p>
+  </w:comment>
+  <w:comment w:id="20" w:author="Josep Maria Solis" w:date="2025-11-06T08:11:00Z" w:initials="jS">
+    <w:p>
+      <w:pPr>
+        <w:pStyle w:val="CommentText"/>
+      </w:pPr>
+      <w:r>
+        <w:rPr>
+          <w:rStyle w:val="CommentReference"/>
+        </w:rPr>
+        <w:annotationRef/>
+      </w:r>
+      <w:r>
+        <w:rPr>
+          <w:color w:val="FF0000"/>
+        </w:rPr>
+        <w:t>¿Qué es F&amp;B y Retail?</w:t>
+      </w:r>
+    </w:p>
+  </w:comment>
+</w:comments>
+</file>
+
+<file path=word/commentsExtended.xml><?xml version="1.0" encoding="utf-8"?>
+<w15:commentsEx xmlns:wpc="http://schemas.microsoft.com/office/word/2010/wordprocessingCanvas" xmlns:cx="http://schemas.microsoft.com/office/drawing/2014/chartex" xmlns:cx1="http://schemas.microsoft.com/office/drawing/2015/9/8/chartex" xmlns:cx2="http://schemas.microsoft.com/office/drawing/2015/10/21/chartex" xmlns:cx3="http://schemas.microsoft.com/office/drawing/2016/5/9/chartex" xmlns:cx4="http://schemas.microsoft.com/office/drawing/2016/5/10/chartex" xmlns:cx5="http://schemas.microsoft.com/office/drawing/2016/5/11/chartex" xmlns:cx6="http://schemas.microsoft.com/office/drawing/2016/5/12/chartex" xmlns:cx7="http://schemas.microsoft.com/office/drawing/2016/5/13/chartex" xmlns:cx8="http://schemas.microsoft.com/office/drawing/2016/5/14/chartex" xmlns:mc="http://schemas.openxmlformats.org/markup-compatibility/2006" xmlns:aink="http://schemas.microsoft.com/office/drawing/2016/ink" xmlns:am3d="http://schemas.microsoft.com/office/drawing/2017/model3d" xmlns:o="urn:schemas-microsoft-com:office:office" xmlns:oel="http://schemas.microsoft.com/office/2019/extlst" xmlns:r="http://schemas.openxmlformats.org/officeDocument/2006/relationships" xmlns:m="http://schemas.openxmlformats.org/officeDocument/2006/math" xmlns:v="urn:schemas-microsoft-com:vml" xmlns:wp14="http://schemas.microsoft.com/office/word/2010/wordprocessingDrawing" xmlns:wp="http://schemas.openxmlformats.org/drawingml/2006/wordprocessingDrawing" xmlns:w10="urn:schemas-microsoft-com:office:word" xmlns:w="http://schemas.openxmlformats.org/wordprocessingml/2006/main" xmlns:w14="http://schemas.microsoft.com/office/word/2010/wordml" xmlns:w15="http://schemas.microsoft.com/office/word/2012/wordml" xmlns:w16cex="http://schemas.microsoft.com/office/word/2018/wordml/cex" xmlns:w16cid="http://schemas.microsoft.com/office/word/2016/wordml/cid" xmlns:w16="http://schemas.microsoft.com/office/word/2018/wordml" xmlns:w16du="http://schemas.microsoft.com/office/word/2023/wordml/word16du" xmlns:w16sdtdh="http://schemas.microsoft.com/office/word/2020/wordml/sdtdatahash" xmlns:w16sdtfl="http://schemas.microsoft.com/office/word/2024/wordml/sdtformatlock" xmlns:w16se="http://schemas.microsoft.com/office/word/2015/wordml/symex" xmlns:wpg="http://schemas.microsoft.com/office/word/2010/wordprocessingGroup" xmlns:wpi="http://schemas.microsoft.com/office/word/2010/wordprocessingInk" xmlns:wne="http://schemas.microsoft.com/office/word/2006/wordml" xmlns:wps="http://schemas.microsoft.com/office/word/2010/wordprocessingShape" mc:Ignorable="w14 w15 w16se w16cid w16 w16cex w16sdtdh w16sdtfl w16du wp14">
+  <w15:commentEx w15:paraId="40A47A94" w15:done="0"/>
+  <w15:commentEx w15:paraId="6FBB21C0" w15:done="0"/>
+  <w15:commentEx w15:paraId="2B36334B" w15:done="0"/>
+  <w15:commentEx w15:paraId="0E7D6CB1" w15:done="0"/>
+  <w15:commentEx w15:paraId="5726AA66" w15:done="0"/>
+  <w15:commentEx w15:paraId="1FC64F42" w15:done="0"/>
+  <w15:commentEx w15:paraId="21DE4D5F" w15:done="0"/>
+  <w15:commentEx w15:paraId="360B16CD" w15:done="0"/>
+  <w15:commentEx w15:paraId="33F915E1" w15:done="0"/>
+</w15:commentsEx>
+</file>
+
+<file path=word/commentsExtensible.xml><?xml version="1.0" encoding="utf-8"?>
+<w16cex:commentsExtensible xmlns:wpc="http://schemas.microsoft.com/office/word/2010/wordprocessingCanvas" xmlns:cx="http://schemas.microsoft.com/office/drawing/2014/chartex" xmlns:cx1="http://schemas.microsoft.com/office/drawing/2015/9/8/chartex" xmlns:cx2="http://schemas.microsoft.com/office/drawing/2015/10/21/chartex" xmlns:cx3="http://schemas.microsoft.com/office/drawing/2016/5/9/chartex" xmlns:cx4="http://schemas.microsoft.com/office/drawing/2016/5/10/chartex" xmlns:cx5="http://schemas.microsoft.com/office/drawing/2016/5/11/chartex" xmlns:cx6="http://schemas.microsoft.com/office/drawing/2016/5/12/chartex" xmlns:cx7="http://schemas.microsoft.com/office/drawing/2016/5/13/chartex" xmlns:cx8="http://schemas.microsoft.com/office/drawing/2016/5/14/chartex" xmlns:cr="http://schemas.microsoft.com/office/comments/2020/reactions" xmlns:mc="http://schemas.openxmlformats.org/markup-compatibility/2006" xmlns:aink="http://schemas.microsoft.com/office/drawing/2016/ink" xmlns:am3d="http://schemas.microsoft.com/office/drawing/2017/model3d" xmlns:o="urn:schemas-microsoft-com:office:office" xmlns:oel="http://schemas.microsoft.com/office/2019/extlst" xmlns:r="http://schemas.openxmlformats.org/officeDocument/2006/relationships" xmlns:m="http://schemas.openxmlformats.org/officeDocument/2006/math" xmlns:v="urn:schemas-microsoft-com:vml" xmlns:wp14="http://schemas.microsoft.com/office/word/2010/wordprocessingDrawing" xmlns:wp="http://schemas.openxmlformats.org/drawingml/2006/wordprocessingDrawing" xmlns:w10="urn:schemas-microsoft-com:office:word" xmlns:w="http://schemas.openxmlformats.org/wordprocessingml/2006/main" xmlns:w14="http://schemas.microsoft.com/office/word/2010/wordml" xmlns:w15="http://schemas.microsoft.com/office/word/2012/wordml" xmlns:w16cex="http://schemas.microsoft.com/office/word/2018/wordml/cex" xmlns:w16cid="http://schemas.microsoft.com/office/word/2016/wordml/cid" xmlns:w16="http://schemas.microsoft.com/office/word/2018/wordml" xmlns:w16du="http://schemas.microsoft.com/office/word/2023/wordml/word16du" xmlns:w16sdtdh="http://schemas.microsoft.com/office/word/2020/wordml/sdtdatahash" xmlns:w16sdtfl="http://schemas.microsoft.com/office/word/2024/wordml/sdtformatlock" xmlns:w16se="http://schemas.microsoft.com/office/word/2015/wordml/symex" xmlns:wpg="http://schemas.microsoft.com/office/word/2010/wordprocessingGroup" xmlns:wpi="http://schemas.microsoft.com/office/word/2010/wordprocessingInk" xmlns:wne="http://schemas.microsoft.com/office/word/2006/wordml" xmlns:wps="http://schemas.microsoft.com/office/word/2010/wordprocessingShape" mc:Ignorable="w14 w15 w16se w16cid w16 w16cex w16sdtdh w16sdtfl cr w16du wp14">
+  <w16cex:commentExtensible w16cex:durableId="6697444A" w16cex:dateUtc="2025-11-06T07:16:00Z"/>
+  <w16cex:commentExtensible w16cex:durableId="295FF3EF" w16cex:dateUtc="2025-11-06T07:10:00Z"/>
+  <w16cex:commentExtensible w16cex:durableId="26EEDA79" w16cex:dateUtc="2025-11-06T07:20:00Z"/>
+  <w16cex:commentExtensible w16cex:durableId="4A8D9DA9" w16cex:dateUtc="2025-11-06T07:10:00Z"/>
+  <w16cex:commentExtensible w16cex:durableId="08F5B098" w16cex:dateUtc="2025-11-06T07:29:00Z"/>
+  <w16cex:commentExtensible w16cex:durableId="3018EA7C" w16cex:dateUtc="2025-11-06T07:32:00Z"/>
+  <w16cex:commentExtensible w16cex:durableId="29D228C0" w16cex:dateUtc="2025-11-06T07:33:00Z"/>
+  <w16cex:commentExtensible w16cex:durableId="06744445" w16cex:dateUtc="2025-11-06T07:11:00Z"/>
+  <w16cex:commentExtensible w16cex:durableId="7DDE250C" w16cex:dateUtc="2025-11-06T07:11:00Z"/>
+</w16cex:commentsExtensible>
+</file>
+
+<file path=word/commentsIds.xml><?xml version="1.0" encoding="utf-8"?>
+<w16cid:commentsIds xmlns:wpc="http://schemas.microsoft.com/office/word/2010/wordprocessingCanvas" xmlns:cx="http://schemas.microsoft.com/office/drawing/2014/chartex" xmlns:cx1="http://schemas.microsoft.com/office/drawing/2015/9/8/chartex" xmlns:cx2="http://schemas.microsoft.com/office/drawing/2015/10/21/chartex" xmlns:cx3="http://schemas.microsoft.com/office/drawing/2016/5/9/chartex" xmlns:cx4="http://schemas.microsoft.com/office/drawing/2016/5/10/chartex" xmlns:cx5="http://schemas.microsoft.com/office/drawing/2016/5/11/chartex" xmlns:cx6="http://schemas.microsoft.com/office/drawing/2016/5/12/chartex" xmlns:cx7="http://schemas.microsoft.com/office/drawing/2016/5/13/chartex" xmlns:cx8="http://schemas.microsoft.com/office/drawing/2016/5/14/chartex" xmlns:mc="http://schemas.openxmlformats.org/markup-compatibility/2006" xmlns:aink="http://schemas.microsoft.com/office/drawing/2016/ink" xmlns:am3d="http://schemas.microsoft.com/office/drawing/2017/model3d" xmlns:o="urn:schemas-microsoft-com:office:office" xmlns:oel="http://schemas.microsoft.com/office/2019/extlst" xmlns:r="http://schemas.openxmlformats.org/officeDocument/2006/relationships" xmlns:m="http://schemas.openxmlformats.org/officeDocument/2006/math" xmlns:v="urn:schemas-microsoft-com:vml" xmlns:wp14="http://schemas.microsoft.com/office/word/2010/wordprocessingDrawing" xmlns:wp="http://schemas.openxmlformats.org/drawingml/2006/wordprocessingDrawing" xmlns:w10="urn:schemas-microsoft-com:office:word" xmlns:w="http://schemas.openxmlformats.org/wordprocessingml/2006/main" xmlns:w14="http://schemas.microsoft.com/office/word/2010/wordml" xmlns:w15="http://schemas.microsoft.com/office/word/2012/wordml" xmlns:w16cex="http://schemas.microsoft.com/office/word/2018/wordml/cex" xmlns:w16cid="http://schemas.microsoft.com/office/word/2016/wordml/cid" xmlns:w16="http://schemas.microsoft.com/office/word/2018/wordml" xmlns:w16du="http://schemas.microsoft.com/office/word/2023/wordml/word16du" xmlns:w16sdtdh="http://schemas.microsoft.com/office/word/2020/wordml/sdtdatahash" xmlns:w16sdtfl="http://schemas.microsoft.com/office/word/2024/wordml/sdtformatlock" xmlns:w16se="http://schemas.microsoft.com/office/word/2015/wordml/symex" xmlns:wpg="http://schemas.microsoft.com/office/word/2010/wordprocessingGroup" xmlns:wpi="http://schemas.microsoft.com/office/word/2010/wordprocessingInk" xmlns:wne="http://schemas.microsoft.com/office/word/2006/wordml" xmlns:wps="http://schemas.microsoft.com/office/word/2010/wordprocessingShape" mc:Ignorable="w14 w15 w16se w16cid w16 w16cex w16sdtdh w16sdtfl w16du wp14">
+  <w16cid:commentId w16cid:paraId="40A47A94" w16cid:durableId="6697444A"/>
+  <w16cid:commentId w16cid:paraId="6FBB21C0" w16cid:durableId="295FF3EF"/>
+  <w16cid:commentId w16cid:paraId="2B36334B" w16cid:durableId="26EEDA79"/>
+  <w16cid:commentId w16cid:paraId="0E7D6CB1" w16cid:durableId="4A8D9DA9"/>
+  <w16cid:commentId w16cid:paraId="5726AA66" w16cid:durableId="08F5B098"/>
+  <w16cid:commentId w16cid:paraId="1FC64F42" w16cid:durableId="3018EA7C"/>
+  <w16cid:commentId w16cid:paraId="21DE4D5F" w16cid:durableId="29D228C0"/>
+  <w16cid:commentId w16cid:paraId="360B16CD" w16cid:durableId="06744445"/>
+  <w16cid:commentId w16cid:paraId="33F915E1" w16cid:durableId="7DDE250C"/>
+</w16cid:commentsIds>
+</file>
+
+<file path=word/numbering.xml><?xml version="1.0" encoding="utf-8"?>
+<w:numbering xmlns:wpc="http://schemas.microsoft.com/office/word/2010/wordprocessingCanvas" xmlns:cx="http://schemas.microsoft.com/office/drawing/2014/chartex" xmlns:cx1="http://schemas.microsoft.com/office/drawing/2015/9/8/chartex" xmlns:cx2="http://schemas.microsoft.com/office/drawing/2015/10/21/chartex" xmlns:cx3="http://schemas.microsoft.com/office/drawing/2016/5/9/chartex" xmlns:cx4="http://schemas.microsoft.com/office/drawing/2016/5/10/chartex" xmlns:cx5="http://schemas.microsoft.com/office/drawing/2016/5/11/chartex" xmlns:cx6="http://schemas.microsoft.com/office/drawing/2016/5/12/chartex" xmlns:cx7="http://schemas.microsoft.com/office/drawing/2016/5/13/chartex" xmlns:cx8="http://schemas.microsoft.com/office/drawing/2016/5/14/chartex" xmlns:mc="http://schemas.openxmlformats.org/markup-compatibility/2006" xmlns:aink="http://schemas.microsoft.com/office/drawing/2016/ink" xmlns:am3d="http://schemas.microsoft.com/office/drawing/2017/model3d" xmlns:o="urn:schemas-microsoft-com:office:office" xmlns:oel="http://schemas.microsoft.com/office/2019/extlst" xmlns:r="http://schemas.openxmlformats.org/officeDocument/2006/relationships" xmlns:m="http://schemas.openxmlformats.org/officeDocument/2006/math" xmlns:v="urn:schemas-microsoft-com:vml" xmlns:wp14="http://schemas.microsoft.com/office/word/2010/wordprocessingDrawing" xmlns:wp="http://schemas.openxmlformats.org/drawingml/2006/wordprocessingDrawing" xmlns:w10="urn:schemas-microsoft-com:office:word" xmlns:w="http://schemas.openxmlformats.org/wordprocessingml/2006/main" xmlns:w14="http://schemas.microsoft.com/office/word/2010/wordml" xmlns:w15="http://schemas.microsoft.com/office/word/2012/wordml" xmlns:w16cex="http://schemas.microsoft.com/office/word/2018/wordml/cex" xmlns:w16cid="http://schemas.microsoft.com/office/word/2016/wordml/cid" xmlns:w16="http://schemas.microsoft.com/office/word/2018/wordml" xmlns:w16du="http://schemas.microsoft.com/office/word/2023/wordml/word16du" xmlns:w16sdtdh="http://schemas.microsoft.com/office/word/2020/wordml/sdtdatahash" xmlns:w16sdtfl="http://schemas.microsoft.com/office/word/2024/wordml/sdtformatlock" xmlns:w16se="http://schemas.microsoft.com/office/word/2015/wordml/symex" xmlns:wpg="http://schemas.microsoft.com/office/word/2010/wordprocessingGroup" xmlns:wpi="http://schemas.microsoft.com/office/word/2010/wordprocessingInk" xmlns:wne="http://schemas.microsoft.com/office/word/2006/wordml" xmlns:wps="http://schemas.microsoft.com/office/word/2010/wordprocessingShape" mc:Ignorable="w14 w15 w16se w16cid w16 w16cex w16sdtdh w16sdtfl w16du wp14">
+  <w:abstractNum w:abstractNumId="0" w15:restartNumberingAfterBreak="0">
+    <w:nsid w:val="34CD6D4B"/>
+    <w:multiLevelType w:val="hybridMultilevel"/>
+    <w:tmpl w:val="3F3EAA0C"/>
+    <w:lvl w:ilvl="0" w:tplc="0C0A000F">
+      <w:start w:val="1"/>
+      <w:numFmt w:val="decimal"/>
+      <w:lvlText w:val="%1."/>
+      <w:lvlJc w:val="left"/>
+      <w:pPr>
+        <w:ind w:left="720" w:hanging="360"/>
+      </w:pPr>
+    </w:lvl>
+    <w:lvl w:ilvl="1" w:tplc="0C0A0019" w:tentative="1">
+      <w:start w:val="1"/>
+      <w:numFmt w:val="lowerLetter"/>
+      <w:lvlText w:val="%2."/>
+      <w:lvlJc w:val="left"/>
+      <w:pPr>
+        <w:ind w:left="1440" w:hanging="360"/>
+      </w:pPr>
+    </w:lvl>
+    <w:lvl w:ilvl="2" w:tplc="0C0A001B" w:tentative="1">
+      <w:start w:val="1"/>
+      <w:numFmt w:val="lowerRoman"/>
+      <w:lvlText w:val="%3."/>
+      <w:lvlJc w:val="right"/>
+      <w:pPr>
+        <w:ind w:left="2160" w:hanging="180"/>
+      </w:pPr>
+    </w:lvl>
+    <w:lvl w:ilvl="3" w:tplc="0C0A000F" w:tentative="1">
+      <w:start w:val="1"/>
+      <w:numFmt w:val="decimal"/>
+      <w:lvlText w:val="%4."/>
+      <w:lvlJc w:val="left"/>
+      <w:pPr>
+        <w:ind w:left="2880" w:hanging="360"/>
+      </w:pPr>
+    </w:lvl>
+    <w:lvl w:ilvl="4" w:tplc="0C0A0019" w:tentative="1">
+      <w:start w:val="1"/>
+      <w:numFmt w:val="lowerLetter"/>
+      <w:lvlText w:val="%5."/>
+      <w:lvlJc w:val="left"/>
+      <w:pPr>
+        <w:ind w:left="3600" w:hanging="360"/>
+      </w:pPr>
+    </w:lvl>
+    <w:lvl w:ilvl="5" w:tplc="0C0A001B" w:tentative="1">
+      <w:start w:val="1"/>
+      <w:numFmt w:val="lowerRoman"/>
+      <w:lvlText w:val="%6."/>
+      <w:lvlJc w:val="right"/>
+      <w:pPr>
+        <w:ind w:left="4320" w:hanging="180"/>
+      </w:pPr>
+    </w:lvl>
+    <w:lvl w:ilvl="6" w:tplc="0C0A000F" w:tentative="1">
+      <w:start w:val="1"/>
+      <w:numFmt w:val="decimal"/>
+      <w:lvlText w:val="%7."/>
+      <w:lvlJc w:val="left"/>
+      <w:pPr>
+        <w:ind w:left="5040" w:hanging="360"/>
+      </w:pPr>
+    </w:lvl>
+    <w:lvl w:ilvl="7" w:tplc="0C0A0019" w:tentative="1">
+      <w:start w:val="1"/>
+      <w:numFmt w:val="lowerLetter"/>
+      <w:lvlText w:val="%8."/>
+      <w:lvlJc w:val="left"/>
+      <w:pPr>
+        <w:ind w:left="5760" w:hanging="360"/>
+      </w:pPr>
+    </w:lvl>
+    <w:lvl w:ilvl="8" w:tplc="0C0A001B" w:tentative="1">
+      <w:start w:val="1"/>
+      <w:numFmt w:val="lowerRoman"/>
+      <w:lvlText w:val="%9."/>
+      <w:lvlJc w:val="right"/>
+      <w:pPr>
+        <w:ind w:left="6480" w:hanging="180"/>
+      </w:pPr>
+    </w:lvl>
+  </w:abstractNum>
+  <w:num w:numId="1" w16cid:durableId="393282093">
+    <w:abstractNumId w:val="0"/>
+  </w:num>
+</w:numbering>
+</file>
+
+<file path=word/people.xml><?xml version="1.0" encoding="utf-8"?>
+<w15:people xmlns:wpc="http://schemas.microsoft.com/office/word/2010/wordprocessingCanvas" xmlns:cx="http://schemas.microsoft.com/office/drawing/2014/chartex" xmlns:cx1="http://schemas.microsoft.com/office/drawing/2015/9/8/chartex" xmlns:cx2="http://schemas.microsoft.com/office/drawing/2015/10/21/chartex" xmlns:cx3="http://schemas.microsoft.com/office/drawing/2016/5/9/chartex" xmlns:cx4="http://schemas.microsoft.com/office/drawing/2016/5/10/chartex" xmlns:cx5="http://schemas.microsoft.com/office/drawing/2016/5/11/chartex" xmlns:cx6="http://schemas.microsoft.com/office/drawing/2016/5/12/chartex" xmlns:cx7="http://schemas.microsoft.com/office/drawing/2016/5/13/chartex" xmlns:cx8="http://schemas.microsoft.com/office/drawing/2016/5/14/chartex" xmlns:mc="http://schemas.openxmlformats.org/markup-compatibility/2006" xmlns:aink="http://schemas.microsoft.com/office/drawing/2016/ink" xmlns:am3d="http://schemas.microsoft.com/office/drawing/2017/model3d" xmlns:o="urn:schemas-microsoft-com:office:office" xmlns:oel="http://schemas.microsoft.com/office/2019/extlst" xmlns:r="http://schemas.openxmlformats.org/officeDocument/2006/relationships" xmlns:m="http://schemas.openxmlformats.org/officeDocument/2006/math" xmlns:v="urn:schemas-microsoft-com:vml" xmlns:wp14="http://schemas.microsoft.com/office/word/2010/wordprocessingDrawing" xmlns:wp="http://schemas.openxmlformats.org/drawingml/2006/wordprocessingDrawing" xmlns:w10="urn:schemas-microsoft-com:office:word" xmlns:w="http://schemas.openxmlformats.org/wordprocessingml/2006/main" xmlns:w14="http://schemas.microsoft.com/office/word/2010/wordml" xmlns:w15="http://schemas.microsoft.com/office/word/2012/wordml" xmlns:w16cex="http://schemas.microsoft.com/office/word/2018/wordml/cex" xmlns:w16cid="http://schemas.microsoft.com/office/word/2016/wordml/cid" xmlns:w16="http://schemas.microsoft.com/office/word/2018/wordml" xmlns:w16du="http://schemas.microsoft.com/office/word/2023/wordml/word16du" xmlns:w16sdtdh="http://schemas.microsoft.com/office/word/2020/wordml/sdtdatahash" xmlns:w16sdtfl="http://schemas.microsoft.com/office/word/2024/wordml/sdtformatlock" xmlns:w16se="http://schemas.microsoft.com/office/word/2015/wordml/symex" xmlns:wpg="http://schemas.microsoft.com/office/word/2010/wordprocessingGroup" xmlns:wpi="http://schemas.microsoft.com/office/word/2010/wordprocessingInk" xmlns:wne="http://schemas.microsoft.com/office/word/2006/wordml" xmlns:wps="http://schemas.microsoft.com/office/word/2010/wordprocessingShape" mc:Ignorable="w14 w15 w16se w16cid w16 w16cex w16sdtdh w16sdtfl w16du wp14">
+  <w15:person w15:author="Josep Maria Solis">
+    <w15:presenceInfo w15:providerId="AD" w15:userId="S::jsolis@alumnoifp.es::bb94d623-47c1-410c-9abc-105923255c97"/>
+  </w15:person>
+</w15:people>
 </file>
 
 <file path=word/styles.xml><?xml version="1.0" encoding="utf-8"?>
@@ -1271,7 +5224,7 @@
     <w:link w:val="Heading1Char"/>
     <w:uiPriority w:val="9"/>
     <w:qFormat/>
-    <w:rsid w:val="00B176F0"/>
+    <w:rsid w:val="00262E88"/>
     <w:pPr>
       <w:keepNext/>
       <w:keepLines/>
@@ -1280,7 +5233,8 @@
     </w:pPr>
     <w:rPr>
       <w:rFonts w:asciiTheme="majorHAnsi" w:eastAsiaTheme="majorEastAsia" w:hAnsiTheme="majorHAnsi" w:cstheme="majorBidi"/>
-      <w:color w:val="2F5496" w:themeColor="accent1" w:themeShade="BF"/>
+      <w:b/>
+      <w:color w:val="833C0B" w:themeColor="accent2" w:themeShade="80"/>
       <w:sz w:val="40"/>
       <w:szCs w:val="40"/>
     </w:rPr>
@@ -1291,10 +5245,9 @@
     <w:next w:val="Normal"/>
     <w:link w:val="Heading2Char"/>
     <w:uiPriority w:val="9"/>
-    <w:semiHidden/>
     <w:unhideWhenUsed/>
     <w:qFormat/>
-    <w:rsid w:val="00B176F0"/>
+    <w:rsid w:val="00262E88"/>
     <w:pPr>
       <w:keepNext/>
       <w:keepLines/>
@@ -1303,7 +5256,8 @@
     </w:pPr>
     <w:rPr>
       <w:rFonts w:asciiTheme="majorHAnsi" w:eastAsiaTheme="majorEastAsia" w:hAnsiTheme="majorHAnsi" w:cstheme="majorBidi"/>
-      <w:color w:val="2F5496" w:themeColor="accent1" w:themeShade="BF"/>
+      <w:b/>
+      <w:color w:val="C45911" w:themeColor="accent2" w:themeShade="BF"/>
       <w:sz w:val="32"/>
       <w:szCs w:val="32"/>
     </w:rPr>
@@ -1314,10 +5268,9 @@
     <w:next w:val="Normal"/>
     <w:link w:val="Heading3Char"/>
     <w:uiPriority w:val="9"/>
-    <w:semiHidden/>
     <w:unhideWhenUsed/>
     <w:qFormat/>
-    <w:rsid w:val="00B176F0"/>
+    <w:rsid w:val="00262E88"/>
     <w:pPr>
       <w:keepNext/>
       <w:keepLines/>
@@ -1326,7 +5279,7 @@
     </w:pPr>
     <w:rPr>
       <w:rFonts w:eastAsiaTheme="majorEastAsia" w:cstheme="majorBidi"/>
-      <w:color w:val="2F5496" w:themeColor="accent1" w:themeShade="BF"/>
+      <w:color w:val="C45911" w:themeColor="accent2" w:themeShade="BF"/>
       <w:sz w:val="28"/>
       <w:szCs w:val="28"/>
     </w:rPr>
@@ -1495,10 +5448,11 @@
     <w:basedOn w:val="DefaultParagraphFont"/>
     <w:link w:val="Heading1"/>
     <w:uiPriority w:val="9"/>
-    <w:rsid w:val="00B176F0"/>
+    <w:rsid w:val="00262E88"/>
     <w:rPr>
       <w:rFonts w:asciiTheme="majorHAnsi" w:eastAsiaTheme="majorEastAsia" w:hAnsiTheme="majorHAnsi" w:cstheme="majorBidi"/>
-      <w:color w:val="2F5496" w:themeColor="accent1" w:themeShade="BF"/>
+      <w:b/>
+      <w:color w:val="833C0B" w:themeColor="accent2" w:themeShade="80"/>
       <w:sz w:val="40"/>
       <w:szCs w:val="40"/>
     </w:rPr>
@@ -1508,11 +5462,11 @@
     <w:basedOn w:val="DefaultParagraphFont"/>
     <w:link w:val="Heading2"/>
     <w:uiPriority w:val="9"/>
-    <w:semiHidden/>
-    <w:rsid w:val="00B176F0"/>
+    <w:rsid w:val="00262E88"/>
     <w:rPr>
       <w:rFonts w:asciiTheme="majorHAnsi" w:eastAsiaTheme="majorEastAsia" w:hAnsiTheme="majorHAnsi" w:cstheme="majorBidi"/>
-      <w:color w:val="2F5496" w:themeColor="accent1" w:themeShade="BF"/>
+      <w:b/>
+      <w:color w:val="C45911" w:themeColor="accent2" w:themeShade="BF"/>
       <w:sz w:val="32"/>
       <w:szCs w:val="32"/>
     </w:rPr>
@@ -1522,11 +5476,10 @@
     <w:basedOn w:val="DefaultParagraphFont"/>
     <w:link w:val="Heading3"/>
     <w:uiPriority w:val="9"/>
-    <w:semiHidden/>
-    <w:rsid w:val="00B176F0"/>
+    <w:rsid w:val="00262E88"/>
     <w:rPr>
       <w:rFonts w:eastAsiaTheme="majorEastAsia" w:cstheme="majorBidi"/>
-      <w:color w:val="2F5496" w:themeColor="accent1" w:themeShade="BF"/>
+      <w:color w:val="C45911" w:themeColor="accent2" w:themeShade="BF"/>
       <w:sz w:val="28"/>
       <w:szCs w:val="28"/>
     </w:rPr>
@@ -1798,6 +5751,141 @@
         <w:insideV w:val="single" w:sz="4" w:space="0" w:color="auto"/>
       </w:tblBorders>
     </w:tblPr>
+  </w:style>
+  <w:style w:type="paragraph" w:styleId="TOCHeading">
+    <w:name w:val="TOC Heading"/>
+    <w:basedOn w:val="Heading1"/>
+    <w:next w:val="Normal"/>
+    <w:uiPriority w:val="39"/>
+    <w:unhideWhenUsed/>
+    <w:qFormat/>
+    <w:rsid w:val="00201093"/>
+    <w:pPr>
+      <w:spacing w:before="240" w:after="0"/>
+      <w:outlineLvl w:val="9"/>
+    </w:pPr>
+    <w:rPr>
+      <w:kern w:val="0"/>
+      <w:sz w:val="32"/>
+      <w:szCs w:val="32"/>
+      <w:lang w:val="en-US"/>
+      <w14:ligatures w14:val="none"/>
+    </w:rPr>
+  </w:style>
+  <w:style w:type="paragraph" w:styleId="TOC1">
+    <w:name w:val="toc 1"/>
+    <w:basedOn w:val="Normal"/>
+    <w:next w:val="Normal"/>
+    <w:autoRedefine/>
+    <w:uiPriority w:val="39"/>
+    <w:unhideWhenUsed/>
+    <w:rsid w:val="00201093"/>
+    <w:pPr>
+      <w:spacing w:after="100"/>
+    </w:pPr>
+  </w:style>
+  <w:style w:type="paragraph" w:styleId="TOC2">
+    <w:name w:val="toc 2"/>
+    <w:basedOn w:val="Normal"/>
+    <w:next w:val="Normal"/>
+    <w:autoRedefine/>
+    <w:uiPriority w:val="39"/>
+    <w:unhideWhenUsed/>
+    <w:rsid w:val="00201093"/>
+    <w:pPr>
+      <w:spacing w:after="100"/>
+      <w:ind w:left="220"/>
+    </w:pPr>
+  </w:style>
+  <w:style w:type="paragraph" w:styleId="TOC3">
+    <w:name w:val="toc 3"/>
+    <w:basedOn w:val="Normal"/>
+    <w:next w:val="Normal"/>
+    <w:autoRedefine/>
+    <w:uiPriority w:val="39"/>
+    <w:unhideWhenUsed/>
+    <w:rsid w:val="00201093"/>
+    <w:pPr>
+      <w:spacing w:after="100"/>
+      <w:ind w:left="440"/>
+    </w:pPr>
+  </w:style>
+  <w:style w:type="character" w:styleId="Hyperlink">
+    <w:name w:val="Hyperlink"/>
+    <w:basedOn w:val="DefaultParagraphFont"/>
+    <w:uiPriority w:val="99"/>
+    <w:unhideWhenUsed/>
+    <w:rsid w:val="00201093"/>
+    <w:rPr>
+      <w:color w:val="0563C1" w:themeColor="hyperlink"/>
+      <w:u w:val="single"/>
+    </w:rPr>
+  </w:style>
+  <w:style w:type="character" w:styleId="CommentReference">
+    <w:name w:val="annotation reference"/>
+    <w:basedOn w:val="DefaultParagraphFont"/>
+    <w:uiPriority w:val="99"/>
+    <w:semiHidden/>
+    <w:unhideWhenUsed/>
+    <w:rsid w:val="00B94B27"/>
+    <w:rPr>
+      <w:sz w:val="16"/>
+      <w:szCs w:val="16"/>
+    </w:rPr>
+  </w:style>
+  <w:style w:type="paragraph" w:styleId="CommentText">
+    <w:name w:val="annotation text"/>
+    <w:basedOn w:val="Normal"/>
+    <w:link w:val="CommentTextChar"/>
+    <w:uiPriority w:val="99"/>
+    <w:unhideWhenUsed/>
+    <w:rsid w:val="00B94B27"/>
+    <w:pPr>
+      <w:spacing w:line="240" w:lineRule="auto"/>
+    </w:pPr>
+    <w:rPr>
+      <w:sz w:val="20"/>
+      <w:szCs w:val="20"/>
+    </w:rPr>
+  </w:style>
+  <w:style w:type="character" w:customStyle="1" w:styleId="CommentTextChar">
+    <w:name w:val="Comment Text Char"/>
+    <w:basedOn w:val="DefaultParagraphFont"/>
+    <w:link w:val="CommentText"/>
+    <w:uiPriority w:val="99"/>
+    <w:rsid w:val="00B94B27"/>
+    <w:rPr>
+      <w:sz w:val="20"/>
+      <w:szCs w:val="20"/>
+    </w:rPr>
+  </w:style>
+  <w:style w:type="paragraph" w:styleId="CommentSubject">
+    <w:name w:val="annotation subject"/>
+    <w:basedOn w:val="CommentText"/>
+    <w:next w:val="CommentText"/>
+    <w:link w:val="CommentSubjectChar"/>
+    <w:uiPriority w:val="99"/>
+    <w:semiHidden/>
+    <w:unhideWhenUsed/>
+    <w:rsid w:val="00B94B27"/>
+    <w:rPr>
+      <w:b/>
+      <w:bCs/>
+    </w:rPr>
+  </w:style>
+  <w:style w:type="character" w:customStyle="1" w:styleId="CommentSubjectChar">
+    <w:name w:val="Comment Subject Char"/>
+    <w:basedOn w:val="CommentTextChar"/>
+    <w:link w:val="CommentSubject"/>
+    <w:uiPriority w:val="99"/>
+    <w:semiHidden/>
+    <w:rsid w:val="00B94B27"/>
+    <w:rPr>
+      <w:b/>
+      <w:bCs/>
+      <w:sz w:val="20"/>
+      <w:szCs w:val="20"/>
+    </w:rPr>
   </w:style>
 </w:styles>
 </file>

</xml_diff>

<commit_message>
Añadido esquema para storage
</commit_message>
<xml_diff>
--- a/TDD/TDD.docx
+++ b/TDD/TDD.docx
@@ -158,7 +158,7 @@
           <w:sz w:val="28"/>
           <w:szCs w:val="28"/>
         </w:rPr>
-        <w:t>4</w:t>
+        <w:t>5</w:t>
       </w:r>
     </w:p>
     <w:p>
@@ -300,7 +300,7 @@
                 <w:sz w:val="24"/>
                 <w:szCs w:val="24"/>
               </w:rPr>
-              <w:t>4</w:t>
+              <w:t>5</w:t>
             </w:r>
           </w:p>
         </w:tc>
@@ -322,7 +322,7 @@
                 <w:sz w:val="24"/>
                 <w:szCs w:val="24"/>
               </w:rPr>
-              <w:t>Revisión de los KPIs</w:t>
+              <w:t>Añadido diseño de Storage</w:t>
             </w:r>
           </w:p>
         </w:tc>
@@ -346,7 +346,7 @@
                 <w:sz w:val="24"/>
                 <w:szCs w:val="24"/>
               </w:rPr>
-              <w:t>3</w:t>
+              <w:t>4</w:t>
             </w:r>
           </w:p>
         </w:tc>
@@ -368,7 +368,7 @@
                 <w:sz w:val="24"/>
                 <w:szCs w:val="24"/>
               </w:rPr>
-              <w:t>Incorporación de los KPIs</w:t>
+              <w:t>Revisión de los KPIs</w:t>
             </w:r>
           </w:p>
         </w:tc>
@@ -392,7 +392,7 @@
                 <w:sz w:val="24"/>
                 <w:szCs w:val="24"/>
               </w:rPr>
-              <w:t>2</w:t>
+              <w:t>3</w:t>
             </w:r>
           </w:p>
         </w:tc>
@@ -414,7 +414,7 @@
                 <w:sz w:val="24"/>
                 <w:szCs w:val="24"/>
               </w:rPr>
-              <w:t>Revisión del diseño del sistema</w:t>
+              <w:t>Incorporación de los KPIs</w:t>
             </w:r>
           </w:p>
         </w:tc>
@@ -438,7 +438,7 @@
                 <w:sz w:val="24"/>
                 <w:szCs w:val="24"/>
               </w:rPr>
-              <w:t>1</w:t>
+              <w:t>2</w:t>
             </w:r>
           </w:p>
         </w:tc>
@@ -460,7 +460,7 @@
                 <w:sz w:val="24"/>
                 <w:szCs w:val="24"/>
               </w:rPr>
-              <w:t>Versión inicial</w:t>
+              <w:t>Revisión del diseño del sistema</w:t>
             </w:r>
           </w:p>
         </w:tc>
@@ -478,20 +478,36 @@
                 <w:szCs w:val="24"/>
               </w:rPr>
             </w:pPr>
-          </w:p>
-        </w:tc>
-        <w:tc>
-          <w:tcPr>
-            <w:tcW w:w="6656" w:type="dxa"/>
-          </w:tcPr>
-          <w:p>
-            <w:pPr>
+            <w:r>
               <w:rPr>
                 <w:color w:val="3B3838" w:themeColor="background2" w:themeShade="40"/>
                 <w:sz w:val="24"/>
                 <w:szCs w:val="24"/>
               </w:rPr>
-            </w:pPr>
+              <w:t>1</w:t>
+            </w:r>
+          </w:p>
+        </w:tc>
+        <w:tc>
+          <w:tcPr>
+            <w:tcW w:w="6656" w:type="dxa"/>
+          </w:tcPr>
+          <w:p>
+            <w:pPr>
+              <w:rPr>
+                <w:color w:val="3B3838" w:themeColor="background2" w:themeShade="40"/>
+                <w:sz w:val="24"/>
+                <w:szCs w:val="24"/>
+              </w:rPr>
+            </w:pPr>
+            <w:r>
+              <w:rPr>
+                <w:color w:val="3B3838" w:themeColor="background2" w:themeShade="40"/>
+                <w:sz w:val="24"/>
+                <w:szCs w:val="24"/>
+              </w:rPr>
+              <w:t>Versión inicial</w:t>
+            </w:r>
           </w:p>
         </w:tc>
       </w:tr>
@@ -787,6 +803,16 @@
     </w:p>
     <w:sdt>
       <w:sdtPr>
+        <w:rPr>
+          <w:rFonts w:asciiTheme="minorHAnsi" w:eastAsiaTheme="minorHAnsi" w:hAnsiTheme="minorHAnsi" w:cstheme="minorBidi"/>
+          <w:b w:val="0"/>
+          <w:color w:val="auto"/>
+          <w:kern w:val="2"/>
+          <w:sz w:val="22"/>
+          <w:szCs w:val="22"/>
+          <w:lang w:val="es-ES"/>
+          <w14:ligatures w14:val="standardContextual"/>
+        </w:rPr>
         <w:id w:val="907422072"/>
         <w:docPartObj>
           <w:docPartGallery w:val="Table of Contents"/>
@@ -795,15 +821,8 @@
       </w:sdtPr>
       <w:sdtEndPr>
         <w:rPr>
-          <w:rFonts w:asciiTheme="minorHAnsi" w:eastAsiaTheme="minorHAnsi" w:hAnsiTheme="minorHAnsi" w:cstheme="minorBidi"/>
           <w:bCs/>
           <w:noProof/>
-          <w:color w:val="auto"/>
-          <w:kern w:val="2"/>
-          <w:sz w:val="22"/>
-          <w:szCs w:val="22"/>
-          <w:lang w:val="es-ES"/>
-          <w14:ligatures w14:val="standardContextual"/>
         </w:rPr>
       </w:sdtEndPr>
       <w:sdtContent>
@@ -1964,7 +1983,6 @@
           <w:bCs/>
           <w:sz w:val="28"/>
           <w:szCs w:val="28"/>
-          <w:lang w:val="en-US"/>
         </w:rPr>
       </w:pPr>
     </w:p>
@@ -3439,14 +3457,7 @@
                 <w:sz w:val="20"/>
                 <w:szCs w:val="20"/>
               </w:rPr>
-              <w:t xml:space="preserve">Calcular factor </w:t>
-            </w:r>
-            <w:r>
-              <w:rPr>
-                <w:sz w:val="20"/>
-                <w:szCs w:val="20"/>
-              </w:rPr>
-              <w:t>P:</w:t>
+              <w:t>Calcular factor P:</w:t>
             </w:r>
           </w:p>
           <w:p>
@@ -3487,14 +3498,7 @@
                 <w:sz w:val="20"/>
                 <w:szCs w:val="20"/>
               </w:rPr>
-              <w:t xml:space="preserve"> </w:t>
-            </w:r>
-            <w:r>
-              <w:rPr>
-                <w:sz w:val="20"/>
-                <w:szCs w:val="20"/>
-              </w:rPr>
-              <w:t xml:space="preserve">dividirlos </w:t>
+              <w:t xml:space="preserve"> dividirlos </w:t>
             </w:r>
             <w:commentRangeStart w:id="18"/>
             <w:r>
@@ -3502,14 +3506,7 @@
                 <w:sz w:val="20"/>
                 <w:szCs w:val="20"/>
               </w:rPr>
-              <w:t>entre los que podría proces</w:t>
-            </w:r>
-            <w:r>
-              <w:rPr>
-                <w:sz w:val="20"/>
-                <w:szCs w:val="20"/>
-              </w:rPr>
-              <w:t>ar</w:t>
+              <w:t>entre los que podría procesar</w:t>
             </w:r>
             <w:commentRangeEnd w:id="18"/>
             <w:r>
@@ -3541,14 +3538,7 @@
                 <w:sz w:val="20"/>
                 <w:szCs w:val="20"/>
               </w:rPr>
-              <w:t xml:space="preserve">Calcular factor </w:t>
-            </w:r>
-            <w:r>
-              <w:rPr>
-                <w:sz w:val="20"/>
-                <w:szCs w:val="20"/>
-              </w:rPr>
-              <w:t>Q:</w:t>
+              <w:t>Calcular factor Q:</w:t>
             </w:r>
           </w:p>
           <w:p>
@@ -3817,14 +3807,7 @@
                 <w:sz w:val="20"/>
                 <w:szCs w:val="20"/>
               </w:rPr>
-              <w:t>Contabilizar personas que valoran su experiencia de 1 a 6</w:t>
-            </w:r>
-            <w:r>
-              <w:rPr>
-                <w:sz w:val="20"/>
-                <w:szCs w:val="20"/>
-              </w:rPr>
-              <w:t xml:space="preserve"> y dividirlas entre personas totales</w:t>
+              <w:t>Contabilizar personas que valoran su experiencia de 1 a 6 y dividirlas entre personas totales</w:t>
             </w:r>
           </w:p>
           <w:p>
@@ -4437,6 +4420,98 @@
                     <a:xfrm>
                       <a:off x="0" y="0"/>
                       <a:ext cx="8936093" cy="4338746"/>
+                    </a:xfrm>
+                    <a:prstGeom prst="rect">
+                      <a:avLst/>
+                    </a:prstGeom>
+                    <a:noFill/>
+                    <a:ln>
+                      <a:noFill/>
+                    </a:ln>
+                  </pic:spPr>
+                </pic:pic>
+              </a:graphicData>
+            </a:graphic>
+          </wp:inline>
+        </w:drawing>
+      </w:r>
+    </w:p>
+    <w:p>
+      <w:pPr>
+        <w:pStyle w:val="Heading2"/>
+      </w:pPr>
+      <w:r>
+        <w:rPr>
+          <w:b w:val="0"/>
+          <w:bCs/>
+          <w:sz w:val="28"/>
+          <w:szCs w:val="28"/>
+        </w:rPr>
+        <w:br w:type="page"/>
+      </w:r>
+      <w:r>
+        <w:lastRenderedPageBreak/>
+        <w:t>Services</w:t>
+      </w:r>
+    </w:p>
+    <w:p>
+      <w:pPr>
+        <w:rPr>
+          <w:b/>
+          <w:bCs/>
+          <w:sz w:val="28"/>
+          <w:szCs w:val="28"/>
+        </w:rPr>
+      </w:pPr>
+      <w:r>
+        <w:rPr>
+          <w:b/>
+          <w:bCs/>
+          <w:sz w:val="28"/>
+          <w:szCs w:val="28"/>
+        </w:rPr>
+        <w:t>Storage</w:t>
+      </w:r>
+    </w:p>
+    <w:p>
+      <w:r>
+        <w:rPr>
+          <w:noProof/>
+        </w:rPr>
+        <w:drawing>
+          <wp:inline distT="0" distB="0" distL="0" distR="0" wp14:anchorId="03847DB9" wp14:editId="77019DE5">
+            <wp:extent cx="8886825" cy="3724275"/>
+            <wp:effectExtent l="0" t="0" r="9525" b="9525"/>
+            <wp:docPr id="1887992328" name="Picture 1"/>
+            <wp:cNvGraphicFramePr>
+              <a:graphicFrameLocks xmlns:a="http://schemas.openxmlformats.org/drawingml/2006/main" noChangeAspect="1"/>
+            </wp:cNvGraphicFramePr>
+            <a:graphic xmlns:a="http://schemas.openxmlformats.org/drawingml/2006/main">
+              <a:graphicData uri="http://schemas.openxmlformats.org/drawingml/2006/picture">
+                <pic:pic xmlns:pic="http://schemas.openxmlformats.org/drawingml/2006/picture">
+                  <pic:nvPicPr>
+                    <pic:cNvPr id="0" name="Picture 1"/>
+                    <pic:cNvPicPr>
+                      <a:picLocks noChangeAspect="1" noChangeArrowheads="1"/>
+                    </pic:cNvPicPr>
+                  </pic:nvPicPr>
+                  <pic:blipFill>
+                    <a:blip r:embed="rId24">
+                      <a:extLst>
+                        <a:ext uri="{28A0092B-C50C-407E-A947-70E740481C1C}">
+                          <a14:useLocalDpi xmlns:a14="http://schemas.microsoft.com/office/drawing/2010/main" val="0"/>
+                        </a:ext>
+                      </a:extLst>
+                    </a:blip>
+                    <a:srcRect/>
+                    <a:stretch>
+                      <a:fillRect/>
+                    </a:stretch>
+                  </pic:blipFill>
+                  <pic:spPr bwMode="auto">
+                    <a:xfrm>
+                      <a:off x="0" y="0"/>
+                      <a:ext cx="8886825" cy="3724275"/>
                     </a:xfrm>
                     <a:prstGeom prst="rect">
                       <a:avLst/>

</xml_diff>